<commit_message>
Final report's version before checking
</commit_message>
<xml_diff>
--- a/Report example.docx
+++ b/Report example.docx
@@ -1699,6 +1699,13 @@
           </w:tcPr>
           <w:sdt>
             <w:sdtPr>
+              <w:rPr>
+                <w:rFonts w:ascii="Times New Roman" w:eastAsiaTheme="minorEastAsia" w:hAnsi="Times New Roman" w:cstheme="minorBidi"/>
+                <w:color w:val="auto"/>
+                <w:sz w:val="28"/>
+                <w:szCs w:val="22"/>
+                <w:lang w:val="en-US" w:eastAsia="en-US"/>
+              </w:rPr>
               <w:id w:val="1117337962"/>
               <w:docPartObj>
                 <w:docPartGallery w:val="Table of Contents"/>
@@ -1707,13 +1714,8 @@
             </w:sdtPr>
             <w:sdtEndPr>
               <w:rPr>
-                <w:rFonts w:ascii="Times New Roman" w:eastAsiaTheme="minorEastAsia" w:hAnsi="Times New Roman" w:cstheme="minorBidi"/>
                 <w:b/>
                 <w:bCs/>
-                <w:color w:val="auto"/>
-                <w:sz w:val="28"/>
-                <w:szCs w:val="22"/>
-                <w:lang w:val="en-US" w:eastAsia="en-US"/>
               </w:rPr>
             </w:sdtEndPr>
             <w:sdtContent>
@@ -4971,15 +4973,15 @@
         <w:rPr>
           <w:lang w:val="ru-RU"/>
         </w:rPr>
+        <w:t>// Структура одной клетки с текущим и будущим состояниями: 0 - мертва, 1 - жива</w:t>
+      </w:r>
+    </w:p>
+    <w:p>
+      <w:pPr>
+        <w:pStyle w:val="ac"/>
+      </w:pPr>
+      <w:r>
         <w:lastRenderedPageBreak/>
-        <w:t>// Структура одной клетки с текущим и будущим состояниями: 0 - мертва, 1 - жива</w:t>
-      </w:r>
-    </w:p>
-    <w:p>
-      <w:pPr>
-        <w:pStyle w:val="ac"/>
-      </w:pPr>
-      <w:r>
         <w:t>struct {</w:t>
       </w:r>
     </w:p>
@@ -5060,7 +5062,21 @@
         <w:rPr>
           <w:lang w:val="ru-RU" w:eastAsia="ru-RU"/>
         </w:rPr>
-        <w:t>Такая структура была сделана для того, чтобы при просмотре ячеек записывать их новые состояния в отдельные переменные, не теряя при этом старые значения, которые еще понадобятся для вычисления соседей клеток, находящихся по краям поля, в связи с его тороидальностью, что будет пояснено позже.</w:t>
+        <w:t xml:space="preserve">Такая структура была сделана для того, чтобы при просмотре ячеек записывать их новые состояния в отдельные переменные, не теряя при этом старые значения, которые еще понадобятся для вычисления соседей клеток, находящихся по краям поля, в связи с его </w:t>
+      </w:r>
+      <w:proofErr w:type="spellStart"/>
+      <w:r>
+        <w:rPr>
+          <w:lang w:val="ru-RU" w:eastAsia="ru-RU"/>
+        </w:rPr>
+        <w:t>тороидальностью</w:t>
+      </w:r>
+      <w:proofErr w:type="spellEnd"/>
+      <w:r>
+        <w:rPr>
+          <w:lang w:val="ru-RU" w:eastAsia="ru-RU"/>
+        </w:rPr>
+        <w:t>, что будет пояснено позже.</w:t>
       </w:r>
     </w:p>
     <w:p>
@@ -6850,7 +6866,14 @@
         <w:rPr>
           <w:lang w:val="ru-RU" w:eastAsia="ru-RU"/>
         </w:rPr>
-        <w:t xml:space="preserve">будет считаться сторона поля, то есть во внимание берется квадратная решетка. Основными действиями в цикле является функция </w:t>
+        <w:t xml:space="preserve">будет считаться сторона </w:t>
+      </w:r>
+      <w:r>
+        <w:rPr>
+          <w:lang w:val="ru-RU" w:eastAsia="ru-RU"/>
+        </w:rPr>
+        <w:lastRenderedPageBreak/>
+        <w:t xml:space="preserve">поля, то есть во внимание берется квадратная решетка. Основными действиями в цикле является функция </w:t>
       </w:r>
       <w:proofErr w:type="gramStart"/>
       <w:r>
@@ -6997,15 +7020,28 @@
         <w:t xml:space="preserve"> В итоге значение сложности получилось </w:t>
       </w:r>
       <w:r>
-        <w:t>O(n</w:t>
+        <w:t>O</w:t>
+      </w:r>
+      <w:r>
+        <w:rPr>
+          <w:lang w:val="ru-RU"/>
+        </w:rPr>
+        <w:t>(</w:t>
+      </w:r>
+      <w:r>
+        <w:t>n</w:t>
       </w:r>
       <w:r>
         <w:rPr>
           <w:vertAlign w:val="superscript"/>
+          <w:lang w:val="ru-RU"/>
         </w:rPr>
         <w:t>2</w:t>
       </w:r>
       <w:r>
+        <w:rPr>
+          <w:lang w:val="ru-RU"/>
+        </w:rPr>
         <w:t>)</w:t>
       </w:r>
       <w:r>
@@ -7222,42 +7258,40 @@
           <w:sz w:val="20"/>
           <w:szCs w:val="20"/>
         </w:rPr>
-        <w:t xml:space="preserve">                           0, i * (SCREEN_WIDTH / width), SCREEN_HEIGHT</w:t>
-      </w:r>
-      <w:proofErr w:type="gramStart"/>
+        <w:t xml:space="preserve">                           0, </w:t>
+      </w:r>
+      <w:proofErr w:type="spellStart"/>
       <w:r>
         <w:rPr>
           <w:sz w:val="20"/>
           <w:szCs w:val="20"/>
         </w:rPr>
-        <w:t>);</w:t>
-      </w:r>
-      <w:proofErr w:type="gramEnd"/>
-    </w:p>
-    <w:p>
-      <w:pPr>
-        <w:pStyle w:val="ac"/>
+        <w:t>i</w:t>
+      </w:r>
+      <w:proofErr w:type="spellEnd"/>
+      <w:r>
         <w:rPr>
           <w:sz w:val="20"/>
           <w:szCs w:val="20"/>
         </w:rPr>
-      </w:pPr>
-      <w:r>
+        <w:t xml:space="preserve"> * (SCREEN_WIDTH / width), SCREEN_HEIGHT);</w:t>
+      </w:r>
+    </w:p>
+    <w:p>
+      <w:pPr>
+        <w:pStyle w:val="ac"/>
         <w:rPr>
           <w:sz w:val="20"/>
           <w:szCs w:val="20"/>
         </w:rPr>
-        <w:t xml:space="preserve">    }</w:t>
-      </w:r>
-    </w:p>
-    <w:p>
-      <w:pPr>
-        <w:pStyle w:val="ac"/>
+      </w:pPr>
+      <w:r>
         <w:rPr>
           <w:sz w:val="20"/>
           <w:szCs w:val="20"/>
         </w:rPr>
-      </w:pPr>
+        <w:t xml:space="preserve">    }</w:t>
+      </w:r>
     </w:p>
     <w:p>
       <w:pPr>
@@ -7267,99 +7301,108 @@
           <w:szCs w:val="20"/>
         </w:rPr>
       </w:pPr>
-      <w:r>
+    </w:p>
+    <w:p>
+      <w:pPr>
+        <w:pStyle w:val="ac"/>
         <w:rPr>
           <w:sz w:val="20"/>
           <w:szCs w:val="20"/>
         </w:rPr>
-        <w:t xml:space="preserve">    for (int </w:t>
-      </w:r>
-      <w:proofErr w:type="spellStart"/>
+      </w:pPr>
       <w:r>
         <w:rPr>
           <w:sz w:val="20"/>
           <w:szCs w:val="20"/>
         </w:rPr>
-        <w:t>i</w:t>
-      </w:r>
-      <w:proofErr w:type="spellEnd"/>
+        <w:t xml:space="preserve">    for (int </w:t>
+      </w:r>
+      <w:proofErr w:type="spellStart"/>
       <w:r>
         <w:rPr>
           <w:sz w:val="20"/>
           <w:szCs w:val="20"/>
         </w:rPr>
-        <w:t xml:space="preserve"> = 1; </w:t>
-      </w:r>
-      <w:proofErr w:type="spellStart"/>
+        <w:t>i</w:t>
+      </w:r>
+      <w:proofErr w:type="spellEnd"/>
       <w:r>
         <w:rPr>
           <w:sz w:val="20"/>
           <w:szCs w:val="20"/>
         </w:rPr>
-        <w:t>i</w:t>
-      </w:r>
-      <w:proofErr w:type="spellEnd"/>
+        <w:t xml:space="preserve"> = 1; </w:t>
+      </w:r>
+      <w:proofErr w:type="spellStart"/>
       <w:r>
         <w:rPr>
           <w:sz w:val="20"/>
           <w:szCs w:val="20"/>
         </w:rPr>
-        <w:t xml:space="preserve"> &lt;= width + 1; </w:t>
-      </w:r>
-      <w:proofErr w:type="spellStart"/>
+        <w:t>i</w:t>
+      </w:r>
+      <w:proofErr w:type="spellEnd"/>
       <w:r>
         <w:rPr>
           <w:sz w:val="20"/>
           <w:szCs w:val="20"/>
         </w:rPr>
-        <w:t>i</w:t>
-      </w:r>
-      <w:proofErr w:type="spellEnd"/>
+        <w:t xml:space="preserve"> &lt;= width + 1; </w:t>
+      </w:r>
+      <w:proofErr w:type="spellStart"/>
       <w:r>
         <w:rPr>
           <w:sz w:val="20"/>
           <w:szCs w:val="20"/>
         </w:rPr>
-        <w:t>++) {</w:t>
-      </w:r>
-    </w:p>
-    <w:p>
-      <w:pPr>
-        <w:pStyle w:val="ac"/>
+        <w:t>i</w:t>
+      </w:r>
+      <w:proofErr w:type="spellEnd"/>
+      <w:r>
         <w:rPr>
           <w:sz w:val="20"/>
           <w:szCs w:val="20"/>
         </w:rPr>
-      </w:pPr>
-      <w:r>
+        <w:t>++) {</w:t>
+      </w:r>
+    </w:p>
+    <w:p>
+      <w:pPr>
+        <w:pStyle w:val="ac"/>
         <w:rPr>
           <w:sz w:val="20"/>
           <w:szCs w:val="20"/>
         </w:rPr>
-        <w:t xml:space="preserve">        </w:t>
-      </w:r>
-      <w:proofErr w:type="spellStart"/>
+      </w:pPr>
       <w:r>
         <w:rPr>
           <w:sz w:val="20"/>
           <w:szCs w:val="20"/>
         </w:rPr>
-        <w:t>SDL_</w:t>
-      </w:r>
-      <w:proofErr w:type="gramStart"/>
+        <w:t xml:space="preserve">        </w:t>
+      </w:r>
+      <w:proofErr w:type="spellStart"/>
       <w:r>
         <w:rPr>
           <w:sz w:val="20"/>
           <w:szCs w:val="20"/>
         </w:rPr>
-        <w:t>RenderDrawLine</w:t>
-      </w:r>
-      <w:proofErr w:type="spellEnd"/>
+        <w:t>SDL_</w:t>
+      </w:r>
+      <w:proofErr w:type="gramStart"/>
       <w:r>
         <w:rPr>
           <w:sz w:val="20"/>
           <w:szCs w:val="20"/>
         </w:rPr>
+        <w:t>RenderDrawLine</w:t>
+      </w:r>
+      <w:proofErr w:type="spellEnd"/>
+      <w:r>
+        <w:rPr>
+          <w:sz w:val="20"/>
+          <w:szCs w:val="20"/>
+        </w:rPr>
         <w:t>(</w:t>
       </w:r>
       <w:proofErr w:type="spellStart"/>
@@ -7425,193 +7468,387 @@
           <w:sz w:val="20"/>
           <w:szCs w:val="20"/>
         </w:rPr>
-        <w:t xml:space="preserve"> * (SCREEN_HEIGHT / height)</w:t>
-      </w:r>
-      <w:proofErr w:type="gramStart"/>
-      <w:r>
+        <w:t xml:space="preserve"> * (SCREEN_HEIGHT / height));</w:t>
+      </w:r>
+    </w:p>
+    <w:p>
+      <w:pPr>
+        <w:pStyle w:val="ac"/>
         <w:rPr>
           <w:sz w:val="20"/>
           <w:szCs w:val="20"/>
         </w:rPr>
-        <w:t>);</w:t>
-      </w:r>
-      <w:proofErr w:type="gramEnd"/>
-    </w:p>
-    <w:p>
-      <w:pPr>
-        <w:pStyle w:val="ac"/>
+      </w:pPr>
+      <w:r>
         <w:rPr>
           <w:sz w:val="20"/>
           <w:szCs w:val="20"/>
         </w:rPr>
-      </w:pPr>
-      <w:r>
+        <w:t xml:space="preserve">    }</w:t>
+      </w:r>
+    </w:p>
+    <w:p/>
+    <w:p>
+      <w:pPr>
+        <w:rPr>
+          <w:lang w:eastAsia="ru-RU"/>
+        </w:rPr>
+      </w:pPr>
+      <w:r>
+        <w:rPr>
+          <w:lang w:val="ru-RU" w:eastAsia="ru-RU"/>
+        </w:rPr>
+        <w:t>Листинг</w:t>
+      </w:r>
+      <w:r>
+        <w:rPr>
+          <w:lang w:eastAsia="ru-RU"/>
+        </w:rPr>
+        <w:t xml:space="preserve"> 2 </w:t>
+      </w:r>
+      <w:r>
+        <w:rPr>
+          <w:lang w:eastAsia="ru-RU"/>
+        </w:rPr>
+        <w:t>–</w:t>
+      </w:r>
+      <w:r>
+        <w:rPr>
+          <w:lang w:eastAsia="ru-RU"/>
+        </w:rPr>
+        <w:t xml:space="preserve"> </w:t>
+      </w:r>
+      <w:r>
+        <w:rPr>
+          <w:lang w:val="ru-RU" w:eastAsia="ru-RU"/>
+        </w:rPr>
+        <w:t>Двойной</w:t>
+      </w:r>
+      <w:r>
+        <w:rPr>
+          <w:lang w:eastAsia="ru-RU"/>
+        </w:rPr>
+        <w:t xml:space="preserve"> </w:t>
+      </w:r>
+      <w:r>
+        <w:rPr>
+          <w:lang w:val="ru-RU" w:eastAsia="ru-RU"/>
+        </w:rPr>
+        <w:t>цикл</w:t>
+      </w:r>
+      <w:r>
+        <w:rPr>
+          <w:lang w:eastAsia="ru-RU"/>
+        </w:rPr>
+        <w:t xml:space="preserve"> </w:t>
+      </w:r>
+    </w:p>
+    <w:p>
+      <w:pPr>
+        <w:pStyle w:val="ac"/>
         <w:rPr>
           <w:sz w:val="20"/>
           <w:szCs w:val="20"/>
         </w:rPr>
-        <w:t xml:space="preserve">    }</w:t>
-      </w:r>
-    </w:p>
-    <w:p/>
-    <w:p>
-      <w:pPr>
-        <w:rPr>
-          <w:lang w:eastAsia="ru-RU"/>
-        </w:rPr>
-      </w:pPr>
-      <w:r>
-        <w:rPr>
-          <w:lang w:val="ru-RU" w:eastAsia="ru-RU"/>
-        </w:rPr>
-        <w:t>Листинг</w:t>
-      </w:r>
-      <w:r>
-        <w:rPr>
-          <w:lang w:eastAsia="ru-RU"/>
-        </w:rPr>
-        <w:t xml:space="preserve"> 2 </w:t>
-      </w:r>
-      <w:r>
-        <w:rPr>
-          <w:lang w:eastAsia="ru-RU"/>
-        </w:rPr>
-        <w:t>–</w:t>
-      </w:r>
-      <w:r>
-        <w:rPr>
-          <w:lang w:eastAsia="ru-RU"/>
-        </w:rPr>
-        <w:t xml:space="preserve"> </w:t>
-      </w:r>
-      <w:r>
-        <w:rPr>
-          <w:lang w:val="ru-RU" w:eastAsia="ru-RU"/>
-        </w:rPr>
-        <w:t xml:space="preserve">Двойной цикл </w:t>
-      </w:r>
-    </w:p>
-    <w:p>
-      <w:pPr>
-        <w:pStyle w:val="ac"/>
+      </w:pPr>
+      <w:r>
+        <w:t xml:space="preserve">    </w:t>
+      </w:r>
+      <w:r>
         <w:rPr>
           <w:sz w:val="20"/>
           <w:szCs w:val="20"/>
         </w:rPr>
-      </w:pPr>
-      <w:r>
-        <w:t xml:space="preserve">    </w:t>
-      </w:r>
+        <w:t xml:space="preserve">for (int </w:t>
+      </w:r>
+      <w:proofErr w:type="spellStart"/>
       <w:r>
         <w:rPr>
           <w:sz w:val="20"/>
           <w:szCs w:val="20"/>
         </w:rPr>
-        <w:t xml:space="preserve">for (int </w:t>
-      </w:r>
-      <w:proofErr w:type="spellStart"/>
+        <w:t>i</w:t>
+      </w:r>
+      <w:proofErr w:type="spellEnd"/>
       <w:r>
         <w:rPr>
           <w:sz w:val="20"/>
           <w:szCs w:val="20"/>
         </w:rPr>
-        <w:t>i</w:t>
-      </w:r>
-      <w:proofErr w:type="spellEnd"/>
+        <w:t xml:space="preserve"> = 0; </w:t>
+      </w:r>
+      <w:proofErr w:type="spellStart"/>
       <w:r>
         <w:rPr>
           <w:sz w:val="20"/>
           <w:szCs w:val="20"/>
         </w:rPr>
-        <w:t xml:space="preserve"> = 0; </w:t>
-      </w:r>
-      <w:proofErr w:type="spellStart"/>
+        <w:t>i</w:t>
+      </w:r>
+      <w:proofErr w:type="spellEnd"/>
       <w:r>
         <w:rPr>
           <w:sz w:val="20"/>
           <w:szCs w:val="20"/>
         </w:rPr>
-        <w:t>i</w:t>
-      </w:r>
-      <w:proofErr w:type="spellEnd"/>
+        <w:t xml:space="preserve"> &lt; height; </w:t>
+      </w:r>
+      <w:proofErr w:type="spellStart"/>
       <w:r>
         <w:rPr>
           <w:sz w:val="20"/>
           <w:szCs w:val="20"/>
         </w:rPr>
-        <w:t xml:space="preserve"> &lt; height; </w:t>
-      </w:r>
-      <w:proofErr w:type="spellStart"/>
+        <w:t>i</w:t>
+      </w:r>
+      <w:proofErr w:type="spellEnd"/>
       <w:r>
         <w:rPr>
           <w:sz w:val="20"/>
           <w:szCs w:val="20"/>
         </w:rPr>
-        <w:t>i</w:t>
-      </w:r>
-      <w:proofErr w:type="spellEnd"/>
-      <w:r>
+        <w:t>++) {</w:t>
+      </w:r>
+    </w:p>
+    <w:p>
+      <w:pPr>
+        <w:pStyle w:val="ac"/>
         <w:rPr>
           <w:sz w:val="20"/>
           <w:szCs w:val="20"/>
         </w:rPr>
-        <w:t>++) {</w:t>
-      </w:r>
-    </w:p>
-    <w:p>
-      <w:pPr>
-        <w:pStyle w:val="ac"/>
+      </w:pPr>
+      <w:r>
         <w:rPr>
           <w:sz w:val="20"/>
           <w:szCs w:val="20"/>
         </w:rPr>
-      </w:pPr>
+        <w:t xml:space="preserve">     for (int j = 0; j &lt; width; </w:t>
+      </w:r>
+      <w:proofErr w:type="spellStart"/>
       <w:r>
         <w:rPr>
           <w:sz w:val="20"/>
           <w:szCs w:val="20"/>
         </w:rPr>
-        <w:t xml:space="preserve">     for (int j = 0; j &lt; width; </w:t>
-      </w:r>
-      <w:proofErr w:type="spellStart"/>
+        <w:t>j++</w:t>
+      </w:r>
+      <w:proofErr w:type="spellEnd"/>
       <w:r>
         <w:rPr>
           <w:sz w:val="20"/>
           <w:szCs w:val="20"/>
         </w:rPr>
-        <w:t>j++</w:t>
-      </w:r>
-      <w:proofErr w:type="spellEnd"/>
-      <w:r>
+        <w:t>) {</w:t>
+      </w:r>
+    </w:p>
+    <w:p>
+      <w:pPr>
+        <w:pStyle w:val="ac"/>
         <w:rPr>
           <w:sz w:val="20"/>
           <w:szCs w:val="20"/>
         </w:rPr>
-        <w:t>) {</w:t>
-      </w:r>
-    </w:p>
-    <w:p>
-      <w:pPr>
-        <w:pStyle w:val="ac"/>
+      </w:pPr>
+      <w:r>
         <w:rPr>
           <w:sz w:val="20"/>
           <w:szCs w:val="20"/>
         </w:rPr>
-      </w:pPr>
+        <w:t xml:space="preserve">            if (</w:t>
+      </w:r>
+      <w:proofErr w:type="gramStart"/>
       <w:r>
         <w:rPr>
           <w:sz w:val="20"/>
           <w:szCs w:val="20"/>
         </w:rPr>
-        <w:t xml:space="preserve">            if (</w:t>
-      </w:r>
-      <w:proofErr w:type="gramStart"/>
+        <w:t>desk[</w:t>
+      </w:r>
+      <w:proofErr w:type="spellStart"/>
+      <w:proofErr w:type="gramEnd"/>
       <w:r>
         <w:rPr>
           <w:sz w:val="20"/>
           <w:szCs w:val="20"/>
         </w:rPr>
-        <w:t>desk[</w:t>
+        <w:t>i</w:t>
+      </w:r>
+      <w:proofErr w:type="spellEnd"/>
+      <w:r>
+        <w:rPr>
+          <w:sz w:val="20"/>
+          <w:szCs w:val="20"/>
+        </w:rPr>
+        <w:t xml:space="preserve"> * width + j].state_1 == 1) {</w:t>
+      </w:r>
+    </w:p>
+    <w:p>
+      <w:pPr>
+        <w:pStyle w:val="ac"/>
+        <w:rPr>
+          <w:sz w:val="20"/>
+          <w:szCs w:val="20"/>
+        </w:rPr>
+      </w:pPr>
+      <w:r>
+        <w:rPr>
+          <w:sz w:val="20"/>
+          <w:szCs w:val="20"/>
+        </w:rPr>
+        <w:t xml:space="preserve">                </w:t>
+      </w:r>
+      <w:proofErr w:type="spellStart"/>
+      <w:r>
+        <w:rPr>
+          <w:sz w:val="20"/>
+          <w:szCs w:val="20"/>
+        </w:rPr>
+        <w:t>SDL_Rect</w:t>
+      </w:r>
+      <w:proofErr w:type="spellEnd"/>
+      <w:r>
+        <w:rPr>
+          <w:sz w:val="20"/>
+          <w:szCs w:val="20"/>
+        </w:rPr>
+        <w:t xml:space="preserve"> </w:t>
+      </w:r>
+      <w:proofErr w:type="spellStart"/>
+      <w:r>
+        <w:rPr>
+          <w:sz w:val="20"/>
+          <w:szCs w:val="20"/>
+        </w:rPr>
+        <w:t>fillRect</w:t>
+      </w:r>
+      <w:proofErr w:type="spellEnd"/>
+      <w:r>
+        <w:rPr>
+          <w:sz w:val="20"/>
+          <w:szCs w:val="20"/>
+        </w:rPr>
+        <w:t xml:space="preserve"> = </w:t>
+      </w:r>
+      <w:proofErr w:type="gramStart"/>
+      <w:r>
+        <w:rPr>
+          <w:sz w:val="20"/>
+          <w:szCs w:val="20"/>
+        </w:rPr>
+        <w:t>{ j</w:t>
+      </w:r>
+      <w:proofErr w:type="gramEnd"/>
+      <w:r>
+        <w:rPr>
+          <w:sz w:val="20"/>
+          <w:szCs w:val="20"/>
+        </w:rPr>
+        <w:t xml:space="preserve"> * (SCREEN_WIDTH / width),</w:t>
+      </w:r>
+    </w:p>
+    <w:p>
+      <w:pPr>
+        <w:pStyle w:val="ac"/>
+        <w:rPr>
+          <w:sz w:val="20"/>
+          <w:szCs w:val="20"/>
+        </w:rPr>
+      </w:pPr>
+      <w:r>
+        <w:rPr>
+          <w:sz w:val="20"/>
+          <w:szCs w:val="20"/>
+        </w:rPr>
+        <w:t xml:space="preserve">                   </w:t>
+      </w:r>
+      <w:proofErr w:type="spellStart"/>
+      <w:r>
+        <w:rPr>
+          <w:sz w:val="20"/>
+          <w:szCs w:val="20"/>
+        </w:rPr>
+        <w:t>i</w:t>
+      </w:r>
+      <w:proofErr w:type="spellEnd"/>
+      <w:r>
+        <w:rPr>
+          <w:sz w:val="20"/>
+          <w:szCs w:val="20"/>
+        </w:rPr>
+        <w:t xml:space="preserve"> * (SCREEN_HEIGHT / height), SCREEN_WIDTH / width,</w:t>
+      </w:r>
+    </w:p>
+    <w:p>
+      <w:pPr>
+        <w:pStyle w:val="ac"/>
+        <w:rPr>
+          <w:sz w:val="20"/>
+          <w:szCs w:val="20"/>
+        </w:rPr>
+      </w:pPr>
+      <w:r>
+        <w:rPr>
+          <w:sz w:val="20"/>
+          <w:szCs w:val="20"/>
+        </w:rPr>
+        <w:t xml:space="preserve">                    SCREEN_HEIGHT / </w:t>
+      </w:r>
+      <w:proofErr w:type="gramStart"/>
+      <w:r>
+        <w:rPr>
+          <w:sz w:val="20"/>
+          <w:szCs w:val="20"/>
+        </w:rPr>
+        <w:t>height }</w:t>
+      </w:r>
+      <w:proofErr w:type="gramEnd"/>
+      <w:r>
+        <w:rPr>
+          <w:sz w:val="20"/>
+          <w:szCs w:val="20"/>
+        </w:rPr>
+        <w:t>;</w:t>
+      </w:r>
+    </w:p>
+    <w:p>
+      <w:pPr>
+        <w:pStyle w:val="ac"/>
+        <w:rPr>
+          <w:sz w:val="20"/>
+          <w:szCs w:val="20"/>
+        </w:rPr>
+      </w:pPr>
+      <w:r>
+        <w:rPr>
+          <w:sz w:val="20"/>
+          <w:szCs w:val="20"/>
+        </w:rPr>
+        <w:t xml:space="preserve">                </w:t>
+      </w:r>
+      <w:proofErr w:type="spellStart"/>
+      <w:r>
+        <w:rPr>
+          <w:sz w:val="20"/>
+          <w:szCs w:val="20"/>
+        </w:rPr>
+        <w:t>SDL_</w:t>
+      </w:r>
+      <w:proofErr w:type="gramStart"/>
+      <w:r>
+        <w:rPr>
+          <w:sz w:val="20"/>
+          <w:szCs w:val="20"/>
+        </w:rPr>
+        <w:t>SetRenderDrawColor</w:t>
+      </w:r>
+      <w:proofErr w:type="spellEnd"/>
+      <w:r>
+        <w:rPr>
+          <w:sz w:val="20"/>
+          <w:szCs w:val="20"/>
+        </w:rPr>
+        <w:t>(</w:t>
       </w:r>
       <w:proofErr w:type="spellStart"/>
       <w:proofErr w:type="gramEnd"/>
@@ -7620,7 +7857,7 @@
           <w:sz w:val="20"/>
           <w:szCs w:val="20"/>
         </w:rPr>
-        <w:t>i</w:t>
+        <w:t>gRenderer</w:t>
       </w:r>
       <w:proofErr w:type="spellEnd"/>
       <w:r>
@@ -7628,7 +7865,7 @@
           <w:sz w:val="20"/>
           <w:szCs w:val="20"/>
         </w:rPr>
-        <w:t xml:space="preserve"> * width + j].state_1 == 1) {</w:t>
+        <w:t>, 0x80, 0x80, 0x80, 0xFF);</w:t>
       </w:r>
     </w:p>
     <w:p>
@@ -7637,6 +7874,7 @@
         <w:rPr>
           <w:sz w:val="20"/>
           <w:szCs w:val="20"/>
+          <w:lang w:val="ru-RU"/>
         </w:rPr>
       </w:pPr>
       <w:r>
@@ -7644,412 +7882,245 @@
           <w:sz w:val="20"/>
           <w:szCs w:val="20"/>
         </w:rPr>
-        <w:t xml:space="preserve">                </w:t>
-      </w:r>
-      <w:proofErr w:type="spellStart"/>
+        <w:t xml:space="preserve">                SDL</w:t>
+      </w:r>
       <w:r>
         <w:rPr>
           <w:sz w:val="20"/>
           <w:szCs w:val="20"/>
-        </w:rPr>
-        <w:t>SDL_Rect</w:t>
-      </w:r>
-      <w:proofErr w:type="spellEnd"/>
+          <w:lang w:val="ru-RU"/>
+        </w:rPr>
+        <w:t>_</w:t>
+      </w:r>
+      <w:proofErr w:type="spellStart"/>
+      <w:proofErr w:type="gramStart"/>
       <w:r>
         <w:rPr>
           <w:sz w:val="20"/>
           <w:szCs w:val="20"/>
         </w:rPr>
-        <w:t xml:space="preserve"> </w:t>
-      </w:r>
-      <w:proofErr w:type="spellStart"/>
+        <w:t>RenderFillRect</w:t>
+      </w:r>
+      <w:proofErr w:type="spellEnd"/>
       <w:r>
         <w:rPr>
           <w:sz w:val="20"/>
           <w:szCs w:val="20"/>
-        </w:rPr>
-        <w:t>fillRect</w:t>
-      </w:r>
-      <w:proofErr w:type="spellEnd"/>
+          <w:lang w:val="ru-RU"/>
+        </w:rPr>
+        <w:t>(</w:t>
+      </w:r>
+      <w:proofErr w:type="spellStart"/>
+      <w:proofErr w:type="gramEnd"/>
       <w:r>
         <w:rPr>
           <w:sz w:val="20"/>
           <w:szCs w:val="20"/>
         </w:rPr>
-        <w:t xml:space="preserve"> = </w:t>
-      </w:r>
-      <w:proofErr w:type="gramStart"/>
+        <w:t>gRenderer</w:t>
+      </w:r>
+      <w:proofErr w:type="spellEnd"/>
       <w:r>
         <w:rPr>
           <w:sz w:val="20"/>
           <w:szCs w:val="20"/>
-        </w:rPr>
-        <w:t>{ j</w:t>
-      </w:r>
-      <w:proofErr w:type="gramEnd"/>
+          <w:lang w:val="ru-RU"/>
+        </w:rPr>
+        <w:t>, &amp;</w:t>
+      </w:r>
+      <w:proofErr w:type="spellStart"/>
       <w:r>
         <w:rPr>
           <w:sz w:val="20"/>
           <w:szCs w:val="20"/>
         </w:rPr>
-        <w:t xml:space="preserve"> * (SCREEN_WIDTH / width),</w:t>
-      </w:r>
-    </w:p>
-    <w:p>
-      <w:pPr>
-        <w:pStyle w:val="ac"/>
+        <w:t>fillRect</w:t>
+      </w:r>
+      <w:proofErr w:type="spellEnd"/>
+      <w:r>
         <w:rPr>
           <w:sz w:val="20"/>
           <w:szCs w:val="20"/>
-        </w:rPr>
-      </w:pPr>
-      <w:r>
+          <w:lang w:val="ru-RU"/>
+        </w:rPr>
+        <w:t>);</w:t>
+      </w:r>
+    </w:p>
+    <w:p>
+      <w:pPr>
+        <w:pStyle w:val="ac"/>
         <w:rPr>
           <w:sz w:val="20"/>
           <w:szCs w:val="20"/>
-        </w:rPr>
-        <w:t xml:space="preserve">                   </w:t>
-      </w:r>
-      <w:proofErr w:type="spellStart"/>
+          <w:lang w:val="ru-RU"/>
+        </w:rPr>
+      </w:pPr>
       <w:r>
         <w:rPr>
           <w:sz w:val="20"/>
           <w:szCs w:val="20"/>
-        </w:rPr>
-        <w:t>i</w:t>
-      </w:r>
-      <w:proofErr w:type="spellEnd"/>
-      <w:r>
+          <w:lang w:val="ru-RU"/>
+        </w:rPr>
+        <w:t xml:space="preserve">                }</w:t>
+      </w:r>
+    </w:p>
+    <w:p>
+      <w:pPr>
+        <w:pStyle w:val="ac"/>
         <w:rPr>
           <w:sz w:val="20"/>
           <w:szCs w:val="20"/>
-        </w:rPr>
-        <w:t xml:space="preserve"> * (SCREEN_HEIGHT / height), SCREEN_WIDTH / width,</w:t>
-      </w:r>
-    </w:p>
-    <w:p>
-      <w:pPr>
-        <w:pStyle w:val="ac"/>
+          <w:lang w:val="ru-RU"/>
+        </w:rPr>
+      </w:pPr>
+      <w:r>
         <w:rPr>
           <w:sz w:val="20"/>
           <w:szCs w:val="20"/>
-        </w:rPr>
-      </w:pPr>
-      <w:r>
+          <w:lang w:val="ru-RU"/>
+        </w:rPr>
+        <w:t xml:space="preserve">            }</w:t>
+      </w:r>
+    </w:p>
+    <w:p>
+      <w:pPr>
+        <w:pStyle w:val="ac"/>
         <w:rPr>
           <w:sz w:val="20"/>
           <w:szCs w:val="20"/>
-        </w:rPr>
-        <w:t xml:space="preserve">                    SCREEN_HEIGHT / </w:t>
-      </w:r>
-      <w:proofErr w:type="gramStart"/>
+          <w:lang w:val="ru-RU"/>
+        </w:rPr>
+      </w:pPr>
       <w:r>
         <w:rPr>
           <w:sz w:val="20"/>
           <w:szCs w:val="20"/>
-        </w:rPr>
-        <w:t>height }</w:t>
+          <w:lang w:val="ru-RU"/>
+        </w:rPr>
+        <w:t xml:space="preserve">        }</w:t>
+      </w:r>
+    </w:p>
+    <w:p>
+      <w:pPr>
+        <w:rPr>
+          <w:lang w:val="ru-RU"/>
+        </w:rPr>
+      </w:pPr>
+    </w:p>
+    <w:p>
+      <w:pPr>
+        <w:rPr>
+          <w:lang w:val="ru-RU"/>
+        </w:rPr>
+      </w:pPr>
+      <w:r>
+        <w:rPr>
+          <w:lang w:val="ru-RU"/>
+        </w:rPr>
+        <w:t>Каждый</w:t>
+      </w:r>
+      <w:r>
+        <w:rPr>
+          <w:lang w:val="ru-RU"/>
+        </w:rPr>
+        <w:t xml:space="preserve"> </w:t>
+      </w:r>
+      <w:r>
+        <w:rPr>
+          <w:lang w:val="ru-RU"/>
+        </w:rPr>
+        <w:t>шаг</w:t>
+      </w:r>
+      <w:r>
+        <w:rPr>
+          <w:lang w:val="ru-RU"/>
+        </w:rPr>
+        <w:t xml:space="preserve"> </w:t>
+      </w:r>
+      <w:r>
+        <w:rPr>
+          <w:lang w:val="ru-RU"/>
+        </w:rPr>
+        <w:t xml:space="preserve">эволюции в </w:t>
+      </w:r>
+      <w:proofErr w:type="gramStart"/>
+      <w:r>
+        <w:t>Conway</w:t>
+      </w:r>
+      <w:r>
+        <w:rPr>
+          <w:lang w:val="ru-RU"/>
+        </w:rPr>
+        <w:t>(</w:t>
       </w:r>
       <w:proofErr w:type="gramEnd"/>
       <w:r>
         <w:rPr>
-          <w:sz w:val="20"/>
-          <w:szCs w:val="20"/>
-        </w:rPr>
-        <w:t>;</w:t>
-      </w:r>
-    </w:p>
-    <w:p>
-      <w:pPr>
-        <w:pStyle w:val="ac"/>
-        <w:rPr>
-          <w:sz w:val="20"/>
-          <w:szCs w:val="20"/>
-        </w:rPr>
-      </w:pPr>
-      <w:r>
-        <w:rPr>
-          <w:sz w:val="20"/>
-          <w:szCs w:val="20"/>
-        </w:rPr>
-        <w:t xml:space="preserve">                </w:t>
+          <w:lang w:val="ru-RU"/>
+        </w:rPr>
+        <w:t>)</w:t>
+      </w:r>
+      <w:r>
+        <w:rPr>
+          <w:lang w:val="ru-RU"/>
+        </w:rPr>
+        <w:t xml:space="preserve"> предполагает проход по каждой клетке, следовательно – сложность равна </w:t>
+      </w:r>
+      <w:r>
+        <w:t>n</w:t>
+      </w:r>
+      <w:r>
+        <w:rPr>
+          <w:vertAlign w:val="superscript"/>
+          <w:lang w:val="ru-RU"/>
+        </w:rPr>
+        <w:t>2</w:t>
+      </w:r>
+      <w:r>
+        <w:rPr>
+          <w:lang w:val="ru-RU"/>
+        </w:rPr>
+        <w:t xml:space="preserve">. </w:t>
+      </w:r>
+      <w:r>
+        <w:rPr>
+          <w:lang w:val="ru-RU"/>
+        </w:rPr>
+        <w:t>Количество внутренних сравнений можно не учитывать, так как оно является константой.</w:t>
+      </w:r>
+    </w:p>
+    <w:p>
+      <w:pPr>
+        <w:rPr>
+          <w:lang w:val="ru-RU"/>
+        </w:rPr>
+      </w:pPr>
+    </w:p>
+    <w:p>
+      <w:pPr>
+        <w:pStyle w:val="ab"/>
+      </w:pPr>
+      <w:r>
+        <w:t>Листинг</w:t>
+      </w:r>
+      <w:r>
+        <w:t xml:space="preserve"> 3 – </w:t>
+      </w:r>
+      <w:r>
+        <w:t>Начало</w:t>
+      </w:r>
+      <w:r>
+        <w:t xml:space="preserve"> </w:t>
+      </w:r>
+      <w:r>
+        <w:t xml:space="preserve">двойного цикла в функции </w:t>
       </w:r>
       <w:proofErr w:type="spellStart"/>
-      <w:r>
-        <w:rPr>
-          <w:sz w:val="20"/>
-          <w:szCs w:val="20"/>
-        </w:rPr>
-        <w:t>SDL_</w:t>
-      </w:r>
       <w:proofErr w:type="gramStart"/>
       <w:r>
-        <w:rPr>
-          <w:sz w:val="20"/>
-          <w:szCs w:val="20"/>
-        </w:rPr>
-        <w:t>SetRenderDrawColor</w:t>
+        <w:t>Conway</w:t>
       </w:r>
       <w:proofErr w:type="spellEnd"/>
-      <w:r>
-        <w:rPr>
-          <w:sz w:val="20"/>
-          <w:szCs w:val="20"/>
-        </w:rPr>
-        <w:t>(</w:t>
-      </w:r>
-      <w:proofErr w:type="spellStart"/>
-      <w:proofErr w:type="gramEnd"/>
-      <w:r>
-        <w:rPr>
-          <w:sz w:val="20"/>
-          <w:szCs w:val="20"/>
-        </w:rPr>
-        <w:t>gRenderer</w:t>
-      </w:r>
-      <w:proofErr w:type="spellEnd"/>
-      <w:r>
-        <w:rPr>
-          <w:sz w:val="20"/>
-          <w:szCs w:val="20"/>
-        </w:rPr>
-        <w:t>, 0x80, 0x80, 0x80, 0xFF);</w:t>
-      </w:r>
-    </w:p>
-    <w:p>
-      <w:pPr>
-        <w:pStyle w:val="ac"/>
-        <w:rPr>
-          <w:sz w:val="20"/>
-          <w:szCs w:val="20"/>
-        </w:rPr>
-      </w:pPr>
-      <w:r>
-        <w:rPr>
-          <w:sz w:val="20"/>
-          <w:szCs w:val="20"/>
-        </w:rPr>
-        <w:t xml:space="preserve">                </w:t>
-      </w:r>
-      <w:proofErr w:type="spellStart"/>
-      <w:r>
-        <w:rPr>
-          <w:sz w:val="20"/>
-          <w:szCs w:val="20"/>
-        </w:rPr>
-        <w:t>SDL_</w:t>
-      </w:r>
-      <w:proofErr w:type="gramStart"/>
-      <w:r>
-        <w:rPr>
-          <w:sz w:val="20"/>
-          <w:szCs w:val="20"/>
-        </w:rPr>
-        <w:t>RenderFillRect</w:t>
-      </w:r>
-      <w:proofErr w:type="spellEnd"/>
-      <w:r>
-        <w:rPr>
-          <w:sz w:val="20"/>
-          <w:szCs w:val="20"/>
-        </w:rPr>
-        <w:t>(</w:t>
-      </w:r>
-      <w:proofErr w:type="spellStart"/>
-      <w:proofErr w:type="gramEnd"/>
-      <w:r>
-        <w:rPr>
-          <w:sz w:val="20"/>
-          <w:szCs w:val="20"/>
-        </w:rPr>
-        <w:t>gRenderer</w:t>
-      </w:r>
-      <w:proofErr w:type="spellEnd"/>
-      <w:r>
-        <w:rPr>
-          <w:sz w:val="20"/>
-          <w:szCs w:val="20"/>
-        </w:rPr>
-        <w:t>, &amp;</w:t>
-      </w:r>
-      <w:proofErr w:type="spellStart"/>
-      <w:r>
-        <w:rPr>
-          <w:sz w:val="20"/>
-          <w:szCs w:val="20"/>
-        </w:rPr>
-        <w:t>fillRect</w:t>
-      </w:r>
-      <w:proofErr w:type="spellEnd"/>
-      <w:r>
-        <w:rPr>
-          <w:sz w:val="20"/>
-          <w:szCs w:val="20"/>
-        </w:rPr>
-        <w:t>);</w:t>
-      </w:r>
-    </w:p>
-    <w:p>
-      <w:pPr>
-        <w:pStyle w:val="ac"/>
-        <w:rPr>
-          <w:sz w:val="20"/>
-          <w:szCs w:val="20"/>
-        </w:rPr>
-      </w:pPr>
-      <w:r>
-        <w:rPr>
-          <w:sz w:val="20"/>
-          <w:szCs w:val="20"/>
-        </w:rPr>
-        <w:t xml:space="preserve">                }</w:t>
-      </w:r>
-    </w:p>
-    <w:p>
-      <w:pPr>
-        <w:pStyle w:val="ac"/>
-        <w:rPr>
-          <w:sz w:val="20"/>
-          <w:szCs w:val="20"/>
-        </w:rPr>
-      </w:pPr>
-      <w:r>
-        <w:rPr>
-          <w:sz w:val="20"/>
-          <w:szCs w:val="20"/>
-        </w:rPr>
-        <w:t xml:space="preserve">            }</w:t>
-      </w:r>
-    </w:p>
-    <w:p>
-      <w:pPr>
-        <w:pStyle w:val="ac"/>
-        <w:rPr>
-          <w:sz w:val="20"/>
-          <w:szCs w:val="20"/>
-        </w:rPr>
-      </w:pPr>
-      <w:r>
-        <w:rPr>
-          <w:sz w:val="20"/>
-          <w:szCs w:val="20"/>
-        </w:rPr>
-        <w:t xml:space="preserve">        }</w:t>
-      </w:r>
-    </w:p>
-    <w:p/>
-    <w:p>
-      <w:pPr>
-        <w:rPr>
-          <w:lang w:val="ru-RU"/>
-        </w:rPr>
-      </w:pPr>
-      <w:r>
-        <w:rPr>
-          <w:lang w:val="ru-RU"/>
-        </w:rPr>
-        <w:t>Каждый</w:t>
-      </w:r>
-      <w:r>
-        <w:rPr>
-          <w:lang w:val="ru-RU"/>
-        </w:rPr>
-        <w:t xml:space="preserve"> </w:t>
-      </w:r>
-      <w:r>
-        <w:rPr>
-          <w:lang w:val="ru-RU"/>
-        </w:rPr>
-        <w:t>шаг</w:t>
-      </w:r>
-      <w:r>
-        <w:rPr>
-          <w:lang w:val="ru-RU"/>
-        </w:rPr>
-        <w:t xml:space="preserve"> </w:t>
-      </w:r>
-      <w:r>
-        <w:rPr>
-          <w:lang w:val="ru-RU"/>
-        </w:rPr>
-        <w:t xml:space="preserve">эволюции в </w:t>
-      </w:r>
-      <w:proofErr w:type="gramStart"/>
-      <w:r>
-        <w:t>Conway</w:t>
-      </w:r>
-      <w:r>
-        <w:rPr>
-          <w:lang w:val="ru-RU"/>
-        </w:rPr>
-        <w:t>(</w:t>
-      </w:r>
-      <w:proofErr w:type="gramEnd"/>
-      <w:r>
-        <w:rPr>
-          <w:lang w:val="ru-RU"/>
-        </w:rPr>
-        <w:t>)</w:t>
-      </w:r>
-      <w:r>
-        <w:rPr>
-          <w:lang w:val="ru-RU"/>
-        </w:rPr>
-        <w:t xml:space="preserve"> предполагает проход по каждой клетке, следовательно – сложность равна </w:t>
-      </w:r>
-      <w:r>
-        <w:t>n</w:t>
-      </w:r>
-      <w:r>
-        <w:rPr>
-          <w:vertAlign w:val="superscript"/>
-          <w:lang w:val="ru-RU"/>
-        </w:rPr>
-        <w:t>2</w:t>
-      </w:r>
-      <w:r>
-        <w:rPr>
-          <w:lang w:val="ru-RU"/>
-        </w:rPr>
-        <w:t xml:space="preserve">. </w:t>
-      </w:r>
-      <w:r>
-        <w:rPr>
-          <w:lang w:val="ru-RU"/>
-        </w:rPr>
-        <w:t>Количество внутренних сравнений можно не учитывать, так как оно является константой.</w:t>
-      </w:r>
-    </w:p>
-    <w:p>
-      <w:pPr>
-        <w:rPr>
-          <w:lang w:val="ru-RU"/>
-        </w:rPr>
-      </w:pPr>
-    </w:p>
-    <w:p>
-      <w:pPr>
-        <w:pStyle w:val="ab"/>
-      </w:pPr>
-      <w:r>
-        <w:t>Листинг</w:t>
-      </w:r>
-      <w:r>
-        <w:t xml:space="preserve"> 3 – </w:t>
-      </w:r>
-      <w:r>
-        <w:t>Начало</w:t>
-      </w:r>
-      <w:r>
-        <w:t xml:space="preserve"> </w:t>
-      </w:r>
-      <w:r>
-        <w:t xml:space="preserve">двойного цикла в функции </w:t>
-      </w:r>
-      <w:proofErr w:type="gramStart"/>
-      <w:r>
-        <w:t>Conway</w:t>
-      </w:r>
       <w:r>
         <w:t>(</w:t>
       </w:r>
@@ -8064,6 +8135,9 @@
         <w:ind w:firstLine="0"/>
       </w:pPr>
       <w:r>
+        <w:rPr>
+          <w:lang w:val="ru-RU"/>
+        </w:rPr>
         <w:t xml:space="preserve">        </w:t>
       </w:r>
       <w:r>
@@ -8187,6 +8261,7 @@
         <w:pStyle w:val="21"/>
       </w:pPr>
       <w:r>
+        <w:lastRenderedPageBreak/>
         <w:t>Расчёт времени работы программы</w:t>
       </w:r>
     </w:p>
@@ -8801,6 +8876,10 @@
         </w:rPr>
       </w:pPr>
       <w:r>
+        <w:rPr>
+          <w:noProof/>
+        </w:rPr>
+        <w:lastRenderedPageBreak/>
         <w:drawing>
           <wp:inline distT="0" distB="0" distL="0" distR="0" wp14:anchorId="5DBD4343" wp14:editId="31D70C0E">
             <wp:extent cx="4314372" cy="2578100"/>
@@ -8895,7 +8974,6 @@
         <w:rPr>
           <w:lang w:val="ru-RU"/>
         </w:rPr>
-        <w:lastRenderedPageBreak/>
         <w:t xml:space="preserve">Как было отмечено в пункте 1.3 показателем правильности алгоритма служит предполагаемое поведение определенных начальных фигур клеток Жизни. На рисунках </w:t>
       </w:r>
       <w:r>
@@ -9011,6 +9089,7 @@
     </w:p>
     <w:p>
       <w:pPr>
+        <w:jc w:val="center"/>
         <w:rPr>
           <w:lang w:val="ru-RU" w:eastAsia="ru-RU"/>
         </w:rPr>
@@ -9020,11 +9099,12 @@
           <w:noProof/>
           <w:lang w:val="ru-RU" w:eastAsia="ru-RU"/>
         </w:rPr>
+        <w:lastRenderedPageBreak/>
         <w:drawing>
-          <wp:inline distT="0" distB="0" distL="0" distR="0" wp14:anchorId="2530D58A" wp14:editId="0AA493C4">
-            <wp:extent cx="1708342" cy="1365250"/>
-            <wp:effectExtent l="0" t="0" r="6350" b="6350"/>
-            <wp:docPr id="33" name="Рисунок 33"/>
+          <wp:inline distT="0" distB="0" distL="0" distR="0" wp14:anchorId="53323BC0" wp14:editId="7DFCED2E">
+            <wp:extent cx="2561824" cy="6141720"/>
+            <wp:effectExtent l="0" t="0" r="0" b="0"/>
+            <wp:docPr id="39" name="Рисунок 39"/>
             <wp:cNvGraphicFramePr>
               <a:graphicFrameLocks xmlns:a="http://schemas.openxmlformats.org/drawingml/2006/main" noChangeAspect="1"/>
             </wp:cNvGraphicFramePr>
@@ -9032,23 +9112,33 @@
               <a:graphicData uri="http://schemas.openxmlformats.org/drawingml/2006/picture">
                 <pic:pic xmlns:pic="http://schemas.openxmlformats.org/drawingml/2006/picture">
                   <pic:nvPicPr>
-                    <pic:cNvPr id="1" name=""/>
-                    <pic:cNvPicPr/>
+                    <pic:cNvPr id="0" name="Picture 3"/>
+                    <pic:cNvPicPr>
+                      <a:picLocks noChangeAspect="1" noChangeArrowheads="1"/>
+                    </pic:cNvPicPr>
                   </pic:nvPicPr>
                   <pic:blipFill>
-                    <a:blip r:embed="rId31"/>
+                    <a:blip r:embed="rId31">
+                      <a:extLst>
+                        <a:ext uri="{28A0092B-C50C-407E-A947-70E740481C1C}">
+                          <a14:useLocalDpi xmlns:a14="http://schemas.microsoft.com/office/drawing/2010/main" val="0"/>
+                        </a:ext>
+                      </a:extLst>
+                    </a:blip>
+                    <a:srcRect/>
                     <a:stretch>
                       <a:fillRect/>
                     </a:stretch>
                   </pic:blipFill>
-                  <pic:spPr>
+                  <pic:spPr bwMode="auto">
                     <a:xfrm>
                       <a:off x="0" y="0"/>
-                      <a:ext cx="1716520" cy="1371786"/>
+                      <a:ext cx="2574592" cy="6172330"/>
                     </a:xfrm>
                     <a:prstGeom prst="rect">
                       <a:avLst/>
                     </a:prstGeom>
+                    <a:noFill/>
                   </pic:spPr>
                 </pic:pic>
               </a:graphicData>
@@ -9056,16 +9146,44 @@
           </wp:inline>
         </w:drawing>
       </w:r>
+    </w:p>
+    <w:p>
+      <w:pPr>
+        <w:pStyle w:val="aa"/>
+      </w:pPr>
+      <w:r>
+        <w:t xml:space="preserve">Рисунок </w:t>
+      </w:r>
+      <w:r>
+        <w:t>13</w:t>
+      </w:r>
+      <w:r>
+        <w:t xml:space="preserve"> – Проигрышное начальное расположение</w:t>
+      </w:r>
+    </w:p>
+    <w:p>
+      <w:pPr>
+        <w:rPr>
+          <w:lang w:val="ru-RU" w:eastAsia="ru-RU"/>
+        </w:rPr>
+      </w:pPr>
+    </w:p>
+    <w:p>
+      <w:pPr>
+        <w:rPr>
+          <w:lang w:val="ru-RU"/>
+        </w:rPr>
+      </w:pPr>
       <w:r>
         <w:rPr>
           <w:noProof/>
-          <w:lang w:val="ru-RU" w:eastAsia="ru-RU"/>
+          <w:lang w:val="ru-RU"/>
         </w:rPr>
         <w:drawing>
-          <wp:inline distT="0" distB="0" distL="0" distR="0" wp14:anchorId="49124B77" wp14:editId="55F6A28A">
-            <wp:extent cx="1732177" cy="1384300"/>
-            <wp:effectExtent l="0" t="0" r="1905" b="6350"/>
-            <wp:docPr id="34" name="Рисунок 34"/>
+          <wp:inline distT="0" distB="0" distL="0" distR="0" wp14:anchorId="6419949B" wp14:editId="06AECED9">
+            <wp:extent cx="2741288" cy="2190750"/>
+            <wp:effectExtent l="0" t="0" r="2540" b="0"/>
+            <wp:docPr id="19" name="Рисунок 19"/>
             <wp:cNvGraphicFramePr>
               <a:graphicFrameLocks xmlns:a="http://schemas.openxmlformats.org/drawingml/2006/main" noChangeAspect="1"/>
             </wp:cNvGraphicFramePr>
@@ -9085,7 +9203,7 @@
                   <pic:spPr>
                     <a:xfrm>
                       <a:off x="0" y="0"/>
-                      <a:ext cx="1774751" cy="1418324"/>
+                      <a:ext cx="2784596" cy="2225360"/>
                     </a:xfrm>
                     <a:prstGeom prst="rect">
                       <a:avLst/>
@@ -9100,13 +9218,13 @@
       <w:r>
         <w:rPr>
           <w:noProof/>
-          <w:lang w:val="ru-RU" w:eastAsia="ru-RU"/>
+          <w:lang w:val="ru-RU"/>
         </w:rPr>
         <w:drawing>
-          <wp:inline distT="0" distB="0" distL="0" distR="0" wp14:anchorId="61B68776" wp14:editId="10E2713F">
-            <wp:extent cx="1720850" cy="1375248"/>
-            <wp:effectExtent l="0" t="0" r="0" b="0"/>
-            <wp:docPr id="35" name="Рисунок 35"/>
+          <wp:inline distT="0" distB="0" distL="0" distR="0" wp14:anchorId="7156DABD" wp14:editId="4B847091">
+            <wp:extent cx="2736850" cy="2187201"/>
+            <wp:effectExtent l="0" t="0" r="6350" b="3810"/>
+            <wp:docPr id="20" name="Рисунок 20"/>
             <wp:cNvGraphicFramePr>
               <a:graphicFrameLocks xmlns:a="http://schemas.openxmlformats.org/drawingml/2006/main" noChangeAspect="1"/>
             </wp:cNvGraphicFramePr>
@@ -9126,116 +9244,6 @@
                   <pic:spPr>
                     <a:xfrm>
                       <a:off x="0" y="0"/>
-                      <a:ext cx="1756593" cy="1403813"/>
-                    </a:xfrm>
-                    <a:prstGeom prst="rect">
-                      <a:avLst/>
-                    </a:prstGeom>
-                  </pic:spPr>
-                </pic:pic>
-              </a:graphicData>
-            </a:graphic>
-          </wp:inline>
-        </w:drawing>
-      </w:r>
-    </w:p>
-    <w:p>
-      <w:pPr>
-        <w:pStyle w:val="aa"/>
-      </w:pPr>
-      <w:r>
-        <w:t xml:space="preserve">Рисунок </w:t>
-      </w:r>
-      <w:r>
-        <w:t>13</w:t>
-      </w:r>
-      <w:r>
-        <w:t xml:space="preserve"> – Проигрышное начальное расположение</w:t>
-      </w:r>
-    </w:p>
-    <w:p>
-      <w:pPr>
-        <w:rPr>
-          <w:lang w:val="ru-RU" w:eastAsia="ru-RU"/>
-        </w:rPr>
-      </w:pPr>
-    </w:p>
-    <w:p>
-      <w:pPr>
-        <w:rPr>
-          <w:lang w:val="ru-RU"/>
-        </w:rPr>
-      </w:pPr>
-      <w:r>
-        <w:rPr>
-          <w:noProof/>
-          <w:lang w:val="ru-RU"/>
-        </w:rPr>
-        <w:drawing>
-          <wp:inline distT="0" distB="0" distL="0" distR="0" wp14:anchorId="6419949B" wp14:editId="06AECED9">
-            <wp:extent cx="2741288" cy="2190750"/>
-            <wp:effectExtent l="0" t="0" r="2540" b="0"/>
-            <wp:docPr id="19" name="Рисунок 19"/>
-            <wp:cNvGraphicFramePr>
-              <a:graphicFrameLocks xmlns:a="http://schemas.openxmlformats.org/drawingml/2006/main" noChangeAspect="1"/>
-            </wp:cNvGraphicFramePr>
-            <a:graphic xmlns:a="http://schemas.openxmlformats.org/drawingml/2006/main">
-              <a:graphicData uri="http://schemas.openxmlformats.org/drawingml/2006/picture">
-                <pic:pic xmlns:pic="http://schemas.openxmlformats.org/drawingml/2006/picture">
-                  <pic:nvPicPr>
-                    <pic:cNvPr id="1" name=""/>
-                    <pic:cNvPicPr/>
-                  </pic:nvPicPr>
-                  <pic:blipFill>
-                    <a:blip r:embed="rId34"/>
-                    <a:stretch>
-                      <a:fillRect/>
-                    </a:stretch>
-                  </pic:blipFill>
-                  <pic:spPr>
-                    <a:xfrm>
-                      <a:off x="0" y="0"/>
-                      <a:ext cx="2784596" cy="2225360"/>
-                    </a:xfrm>
-                    <a:prstGeom prst="rect">
-                      <a:avLst/>
-                    </a:prstGeom>
-                  </pic:spPr>
-                </pic:pic>
-              </a:graphicData>
-            </a:graphic>
-          </wp:inline>
-        </w:drawing>
-      </w:r>
-      <w:r>
-        <w:rPr>
-          <w:noProof/>
-          <w:lang w:val="ru-RU"/>
-        </w:rPr>
-        <w:drawing>
-          <wp:inline distT="0" distB="0" distL="0" distR="0" wp14:anchorId="7156DABD" wp14:editId="4B847091">
-            <wp:extent cx="2736850" cy="2187201"/>
-            <wp:effectExtent l="0" t="0" r="6350" b="3810"/>
-            <wp:docPr id="20" name="Рисунок 20"/>
-            <wp:cNvGraphicFramePr>
-              <a:graphicFrameLocks xmlns:a="http://schemas.openxmlformats.org/drawingml/2006/main" noChangeAspect="1"/>
-            </wp:cNvGraphicFramePr>
-            <a:graphic xmlns:a="http://schemas.openxmlformats.org/drawingml/2006/main">
-              <a:graphicData uri="http://schemas.openxmlformats.org/drawingml/2006/picture">
-                <pic:pic xmlns:pic="http://schemas.openxmlformats.org/drawingml/2006/picture">
-                  <pic:nvPicPr>
-                    <pic:cNvPr id="1" name=""/>
-                    <pic:cNvPicPr/>
-                  </pic:nvPicPr>
-                  <pic:blipFill>
-                    <a:blip r:embed="rId35"/>
-                    <a:stretch>
-                      <a:fillRect/>
-                    </a:stretch>
-                  </pic:blipFill>
-                  <pic:spPr>
-                    <a:xfrm>
-                      <a:off x="0" y="0"/>
                       <a:ext cx="2760008" cy="2205708"/>
                     </a:xfrm>
                     <a:prstGeom prst="rect">
@@ -9265,13 +9273,7 @@
     </w:p>
     <w:p>
       <w:pPr>
-        <w:rPr>
-          <w:lang w:val="ru-RU" w:eastAsia="ru-RU"/>
-        </w:rPr>
-      </w:pPr>
-    </w:p>
-    <w:p>
-      <w:pPr>
+        <w:jc w:val="center"/>
         <w:rPr>
           <w:noProof/>
         </w:rPr>
@@ -9279,14 +9281,13 @@
       <w:r>
         <w:rPr>
           <w:noProof/>
-          <w:lang w:val="ru-RU" w:eastAsia="ru-RU"/>
         </w:rPr>
         <w:lastRenderedPageBreak/>
         <w:drawing>
-          <wp:inline distT="0" distB="0" distL="0" distR="0" wp14:anchorId="74440F6C" wp14:editId="3371818E">
-            <wp:extent cx="2677724" cy="2139950"/>
-            <wp:effectExtent l="0" t="0" r="8890" b="0"/>
-            <wp:docPr id="24" name="Рисунок 24"/>
+          <wp:inline distT="0" distB="0" distL="0" distR="0" wp14:anchorId="18B21674" wp14:editId="4C38F8D6">
+            <wp:extent cx="2781300" cy="8863208"/>
+            <wp:effectExtent l="0" t="0" r="0" b="0"/>
+            <wp:docPr id="40" name="Рисунок 40"/>
             <wp:cNvGraphicFramePr>
               <a:graphicFrameLocks xmlns:a="http://schemas.openxmlformats.org/drawingml/2006/main" noChangeAspect="1"/>
             </wp:cNvGraphicFramePr>
@@ -9294,23 +9295,33 @@
               <a:graphicData uri="http://schemas.openxmlformats.org/drawingml/2006/picture">
                 <pic:pic xmlns:pic="http://schemas.openxmlformats.org/drawingml/2006/picture">
                   <pic:nvPicPr>
-                    <pic:cNvPr id="1" name=""/>
-                    <pic:cNvPicPr/>
+                    <pic:cNvPr id="0" name="Picture 4"/>
+                    <pic:cNvPicPr>
+                      <a:picLocks noChangeAspect="1" noChangeArrowheads="1"/>
+                    </pic:cNvPicPr>
                   </pic:nvPicPr>
                   <pic:blipFill>
-                    <a:blip r:embed="rId36"/>
+                    <a:blip r:embed="rId34">
+                      <a:extLst>
+                        <a:ext uri="{28A0092B-C50C-407E-A947-70E740481C1C}">
+                          <a14:useLocalDpi xmlns:a14="http://schemas.microsoft.com/office/drawing/2010/main" val="0"/>
+                        </a:ext>
+                      </a:extLst>
+                    </a:blip>
+                    <a:srcRect/>
                     <a:stretch>
                       <a:fillRect/>
                     </a:stretch>
                   </pic:blipFill>
-                  <pic:spPr>
+                  <pic:spPr bwMode="auto">
                     <a:xfrm>
                       <a:off x="0" y="0"/>
-                      <a:ext cx="2688832" cy="2148827"/>
+                      <a:ext cx="2805997" cy="8941911"/>
                     </a:xfrm>
                     <a:prstGeom prst="rect">
                       <a:avLst/>
                     </a:prstGeom>
+                    <a:noFill/>
                   </pic:spPr>
                 </pic:pic>
               </a:graphicData>
@@ -9318,16 +9329,58 @@
           </wp:inline>
         </w:drawing>
       </w:r>
-      <w:r>
+    </w:p>
+    <w:p>
+      <w:pPr>
+        <w:pStyle w:val="aa"/>
         <w:rPr>
           <w:noProof/>
-          <w:lang w:val="ru-RU" w:eastAsia="ru-RU"/>
-        </w:rPr>
+        </w:rPr>
+      </w:pPr>
+      <w:r>
+        <w:rPr>
+          <w:noProof/>
+        </w:rPr>
+        <w:t xml:space="preserve">Рисунок </w:t>
+      </w:r>
+      <w:r>
+        <w:rPr>
+          <w:noProof/>
+        </w:rPr>
+        <w:t>1</w:t>
+      </w:r>
+      <w:r>
+        <w:rPr>
+          <w:noProof/>
+        </w:rPr>
+        <w:t>5</w:t>
+      </w:r>
+      <w:r>
+        <w:rPr>
+          <w:noProof/>
+        </w:rPr>
+        <w:t xml:space="preserve"> – Конфигурация планер с периодом 4</w:t>
+      </w:r>
+    </w:p>
+    <w:p>
+      <w:pPr>
+        <w:jc w:val="center"/>
+        <w:rPr>
+          <w:noProof/>
+          <w:lang w:val="ru-RU"/>
+        </w:rPr>
+      </w:pPr>
+      <w:r>
+        <w:rPr>
+          <w:noProof/>
+          <w:lang w:val="ru-RU"/>
+        </w:rPr>
+        <w:lastRenderedPageBreak/>
         <w:drawing>
-          <wp:inline distT="0" distB="0" distL="0" distR="0" wp14:anchorId="45FB06B7" wp14:editId="5EFB8F6F">
-            <wp:extent cx="2667000" cy="2131381"/>
-            <wp:effectExtent l="0" t="0" r="0" b="2540"/>
-            <wp:docPr id="25" name="Рисунок 25"/>
+          <wp:inline distT="0" distB="0" distL="0" distR="0" wp14:anchorId="6363F0C6" wp14:editId="63F5B8FA">
+            <wp:extent cx="2781300" cy="8861578"/>
+            <wp:effectExtent l="0" t="0" r="0" b="0"/>
+            <wp:docPr id="41" name="Рисунок 41"/>
             <wp:cNvGraphicFramePr>
               <a:graphicFrameLocks xmlns:a="http://schemas.openxmlformats.org/drawingml/2006/main" noChangeAspect="1"/>
             </wp:cNvGraphicFramePr>
@@ -9335,23 +9388,33 @@
               <a:graphicData uri="http://schemas.openxmlformats.org/drawingml/2006/picture">
                 <pic:pic xmlns:pic="http://schemas.openxmlformats.org/drawingml/2006/picture">
                   <pic:nvPicPr>
-                    <pic:cNvPr id="1" name=""/>
-                    <pic:cNvPicPr/>
+                    <pic:cNvPr id="0" name="Picture 5"/>
+                    <pic:cNvPicPr>
+                      <a:picLocks noChangeAspect="1" noChangeArrowheads="1"/>
+                    </pic:cNvPicPr>
                   </pic:nvPicPr>
                   <pic:blipFill>
-                    <a:blip r:embed="rId37"/>
+                    <a:blip r:embed="rId35">
+                      <a:extLst>
+                        <a:ext uri="{28A0092B-C50C-407E-A947-70E740481C1C}">
+                          <a14:useLocalDpi xmlns:a14="http://schemas.microsoft.com/office/drawing/2010/main" val="0"/>
+                        </a:ext>
+                      </a:extLst>
+                    </a:blip>
+                    <a:srcRect/>
                     <a:stretch>
                       <a:fillRect/>
                     </a:stretch>
                   </pic:blipFill>
-                  <pic:spPr>
+                  <pic:spPr bwMode="auto">
                     <a:xfrm>
                       <a:off x="0" y="0"/>
-                      <a:ext cx="2704033" cy="2160976"/>
+                      <a:ext cx="2786312" cy="8877547"/>
                     </a:xfrm>
                     <a:prstGeom prst="rect">
                       <a:avLst/>
                     </a:prstGeom>
+                    <a:noFill/>
                   </pic:spPr>
                 </pic:pic>
               </a:graphicData>
@@ -9362,26 +9425,108 @@
     </w:p>
     <w:p>
       <w:pPr>
-        <w:rPr>
-          <w:lang w:val="ru-RU" w:eastAsia="ru-RU"/>
-        </w:rPr>
-      </w:pPr>
-      <w:r>
+        <w:pStyle w:val="aa"/>
         <w:rPr>
           <w:noProof/>
-          <w:lang w:val="ru-RU"/>
+        </w:rPr>
+      </w:pPr>
+      <w:r>
+        <w:rPr>
+          <w:noProof/>
+        </w:rPr>
+        <w:t xml:space="preserve">Рисунок </w:t>
+      </w:r>
+      <w:r>
+        <w:rPr>
+          <w:noProof/>
+        </w:rPr>
+        <w:t>1</w:t>
+      </w:r>
+      <w:r>
+        <w:rPr>
+          <w:noProof/>
+        </w:rPr>
+        <w:t>6</w:t>
+      </w:r>
+      <w:r>
+        <w:rPr>
+          <w:noProof/>
         </w:rPr>
         <w:t xml:space="preserve"> </w:t>
       </w:r>
       <w:r>
+        <w:t>–</w:t>
+      </w:r>
+      <w:r>
         <w:rPr>
           <w:noProof/>
         </w:rPr>
+        <w:t xml:space="preserve"> Пульсар</w:t>
+      </w:r>
+    </w:p>
+    <w:p>
+      <w:pPr>
+        <w:rPr>
+          <w:lang w:val="ru-RU" w:eastAsia="ru-RU"/>
+        </w:rPr>
+      </w:pPr>
+      <w:r>
+        <w:rPr>
+          <w:lang w:val="ru-RU" w:eastAsia="ru-RU"/>
+        </w:rPr>
+        <w:lastRenderedPageBreak/>
+        <w:t>Рисунок 1</w:t>
+      </w:r>
+      <w:r>
+        <w:rPr>
+          <w:lang w:val="ru-RU" w:eastAsia="ru-RU"/>
+        </w:rPr>
+        <w:t>7</w:t>
+      </w:r>
+      <w:r>
+        <w:rPr>
+          <w:lang w:val="ru-RU" w:eastAsia="ru-RU"/>
+        </w:rPr>
+        <w:t xml:space="preserve"> иллюстрирует верность алгоритма в тех случаях, когда клетки выходят за границы поля</w:t>
+      </w:r>
+      <w:r>
+        <w:rPr>
+          <w:lang w:val="ru-RU" w:eastAsia="ru-RU"/>
+        </w:rPr>
+        <w:t>, потому что з</w:t>
+      </w:r>
+      <w:r>
+        <w:rPr>
+          <w:lang w:val="ru-RU" w:eastAsia="ru-RU"/>
+        </w:rPr>
+        <w:t>адача получения бесконечной плоскости была решена способом, в котором решетка поля натягивается на тор.</w:t>
+      </w:r>
+    </w:p>
+    <w:p>
+      <w:pPr>
+        <w:ind w:firstLine="0"/>
+        <w:rPr>
+          <w:lang w:val="ru-RU" w:eastAsia="ru-RU"/>
+        </w:rPr>
+      </w:pPr>
+    </w:p>
+    <w:p>
+      <w:pPr>
+        <w:jc w:val="center"/>
+        <w:rPr>
+          <w:lang w:val="ru-RU" w:eastAsia="ru-RU"/>
+        </w:rPr>
+      </w:pPr>
+      <w:r>
+        <w:rPr>
+          <w:noProof/>
+          <w:lang w:val="ru-RU" w:eastAsia="ru-RU"/>
+        </w:rPr>
         <w:drawing>
-          <wp:inline distT="0" distB="0" distL="0" distR="0" wp14:anchorId="079BC9FC" wp14:editId="22D1CA17">
-            <wp:extent cx="2705100" cy="2161829"/>
-            <wp:effectExtent l="0" t="0" r="0" b="0"/>
-            <wp:docPr id="26" name="Рисунок 26"/>
+          <wp:inline distT="0" distB="0" distL="0" distR="0" wp14:anchorId="650FDA9F" wp14:editId="5CA4F993">
+            <wp:extent cx="4360867" cy="6964680"/>
+            <wp:effectExtent l="0" t="0" r="1905" b="7620"/>
+            <wp:docPr id="36" name="Рисунок 36"/>
             <wp:cNvGraphicFramePr>
               <a:graphicFrameLocks xmlns:a="http://schemas.openxmlformats.org/drawingml/2006/main" noChangeAspect="1"/>
             </wp:cNvGraphicFramePr>
@@ -9389,466 +9534,33 @@
               <a:graphicData uri="http://schemas.openxmlformats.org/drawingml/2006/picture">
                 <pic:pic xmlns:pic="http://schemas.openxmlformats.org/drawingml/2006/picture">
                   <pic:nvPicPr>
-                    <pic:cNvPr id="1" name=""/>
-                    <pic:cNvPicPr/>
+                    <pic:cNvPr id="0" name="Picture 2"/>
+                    <pic:cNvPicPr>
+                      <a:picLocks noChangeAspect="1" noChangeArrowheads="1"/>
+                    </pic:cNvPicPr>
                   </pic:nvPicPr>
                   <pic:blipFill>
-                    <a:blip r:embed="rId38"/>
+                    <a:blip r:embed="rId36">
+                      <a:extLst>
+                        <a:ext uri="{28A0092B-C50C-407E-A947-70E740481C1C}">
+                          <a14:useLocalDpi xmlns:a14="http://schemas.microsoft.com/office/drawing/2010/main" val="0"/>
+                        </a:ext>
+                      </a:extLst>
+                    </a:blip>
+                    <a:srcRect/>
                     <a:stretch>
                       <a:fillRect/>
                     </a:stretch>
                   </pic:blipFill>
-                  <pic:spPr>
+                  <pic:spPr bwMode="auto">
                     <a:xfrm>
                       <a:off x="0" y="0"/>
-                      <a:ext cx="2719060" cy="2172985"/>
+                      <a:ext cx="4385981" cy="7004789"/>
                     </a:xfrm>
                     <a:prstGeom prst="rect">
                       <a:avLst/>
                     </a:prstGeom>
-                  </pic:spPr>
-                </pic:pic>
-              </a:graphicData>
-            </a:graphic>
-          </wp:inline>
-        </w:drawing>
-      </w:r>
-      <w:r>
-        <w:rPr>
-          <w:noProof/>
-        </w:rPr>
-        <w:drawing>
-          <wp:inline distT="0" distB="0" distL="0" distR="0" wp14:anchorId="493AC50C" wp14:editId="1C2ECC89">
-            <wp:extent cx="2705100" cy="2161827"/>
-            <wp:effectExtent l="0" t="0" r="0" b="0"/>
-            <wp:docPr id="27" name="Рисунок 27"/>
-            <wp:cNvGraphicFramePr>
-              <a:graphicFrameLocks xmlns:a="http://schemas.openxmlformats.org/drawingml/2006/main" noChangeAspect="1"/>
-            </wp:cNvGraphicFramePr>
-            <a:graphic xmlns:a="http://schemas.openxmlformats.org/drawingml/2006/main">
-              <a:graphicData uri="http://schemas.openxmlformats.org/drawingml/2006/picture">
-                <pic:pic xmlns:pic="http://schemas.openxmlformats.org/drawingml/2006/picture">
-                  <pic:nvPicPr>
-                    <pic:cNvPr id="1" name=""/>
-                    <pic:cNvPicPr/>
-                  </pic:nvPicPr>
-                  <pic:blipFill>
-                    <a:blip r:embed="rId39"/>
-                    <a:stretch>
-                      <a:fillRect/>
-                    </a:stretch>
-                  </pic:blipFill>
-                  <pic:spPr>
-                    <a:xfrm>
-                      <a:off x="0" y="0"/>
-                      <a:ext cx="2722835" cy="2176000"/>
-                    </a:xfrm>
-                    <a:prstGeom prst="rect">
-                      <a:avLst/>
-                    </a:prstGeom>
-                  </pic:spPr>
-                </pic:pic>
-              </a:graphicData>
-            </a:graphic>
-          </wp:inline>
-        </w:drawing>
-      </w:r>
-    </w:p>
-    <w:p>
-      <w:pPr>
-        <w:pStyle w:val="aa"/>
-        <w:rPr>
-          <w:noProof/>
-        </w:rPr>
-      </w:pPr>
-      <w:r>
-        <w:rPr>
-          <w:noProof/>
-        </w:rPr>
-        <w:t xml:space="preserve">Рисунок </w:t>
-      </w:r>
-      <w:r>
-        <w:rPr>
-          <w:noProof/>
-        </w:rPr>
-        <w:t>1</w:t>
-      </w:r>
-      <w:r>
-        <w:rPr>
-          <w:noProof/>
-        </w:rPr>
-        <w:t>5</w:t>
-      </w:r>
-      <w:r>
-        <w:rPr>
-          <w:noProof/>
-        </w:rPr>
-        <w:t xml:space="preserve"> – Конфигурация планер с периодом 4</w:t>
-      </w:r>
-    </w:p>
-    <w:p>
-      <w:pPr>
-        <w:rPr>
-          <w:noProof/>
-          <w:lang w:val="ru-RU"/>
-        </w:rPr>
-      </w:pPr>
-      <w:r>
-        <w:rPr>
-          <w:noProof/>
-          <w:lang w:val="ru-RU"/>
-        </w:rPr>
-        <w:drawing>
-          <wp:inline distT="0" distB="0" distL="0" distR="0" wp14:anchorId="4C0AC6F1" wp14:editId="3D034BCF">
-            <wp:extent cx="2717800" cy="2171979"/>
-            <wp:effectExtent l="0" t="0" r="6350" b="0"/>
-            <wp:docPr id="31" name="Рисунок 31"/>
-            <wp:cNvGraphicFramePr>
-              <a:graphicFrameLocks xmlns:a="http://schemas.openxmlformats.org/drawingml/2006/main" noChangeAspect="1"/>
-            </wp:cNvGraphicFramePr>
-            <a:graphic xmlns:a="http://schemas.openxmlformats.org/drawingml/2006/main">
-              <a:graphicData uri="http://schemas.openxmlformats.org/drawingml/2006/picture">
-                <pic:pic xmlns:pic="http://schemas.openxmlformats.org/drawingml/2006/picture">
-                  <pic:nvPicPr>
-                    <pic:cNvPr id="1" name=""/>
-                    <pic:cNvPicPr/>
-                  </pic:nvPicPr>
-                  <pic:blipFill>
-                    <a:blip r:embed="rId40"/>
-                    <a:stretch>
-                      <a:fillRect/>
-                    </a:stretch>
-                  </pic:blipFill>
-                  <pic:spPr>
-                    <a:xfrm>
-                      <a:off x="0" y="0"/>
-                      <a:ext cx="2742108" cy="2191405"/>
-                    </a:xfrm>
-                    <a:prstGeom prst="rect">
-                      <a:avLst/>
-                    </a:prstGeom>
-                  </pic:spPr>
-                </pic:pic>
-              </a:graphicData>
-            </a:graphic>
-          </wp:inline>
-        </w:drawing>
-      </w:r>
-      <w:r>
-        <w:rPr>
-          <w:noProof/>
-          <w:lang w:val="ru-RU" w:eastAsia="ru-RU"/>
-        </w:rPr>
-        <w:drawing>
-          <wp:inline distT="0" distB="0" distL="0" distR="0" wp14:anchorId="1A8831BC" wp14:editId="540EE56D">
-            <wp:extent cx="2717800" cy="2171978"/>
-            <wp:effectExtent l="0" t="0" r="6350" b="0"/>
-            <wp:docPr id="29" name="Рисунок 29"/>
-            <wp:cNvGraphicFramePr>
-              <a:graphicFrameLocks xmlns:a="http://schemas.openxmlformats.org/drawingml/2006/main" noChangeAspect="1"/>
-            </wp:cNvGraphicFramePr>
-            <a:graphic xmlns:a="http://schemas.openxmlformats.org/drawingml/2006/main">
-              <a:graphicData uri="http://schemas.openxmlformats.org/drawingml/2006/picture">
-                <pic:pic xmlns:pic="http://schemas.openxmlformats.org/drawingml/2006/picture">
-                  <pic:nvPicPr>
-                    <pic:cNvPr id="1" name=""/>
-                    <pic:cNvPicPr/>
-                  </pic:nvPicPr>
-                  <pic:blipFill>
-                    <a:blip r:embed="rId41"/>
-                    <a:stretch>
-                      <a:fillRect/>
-                    </a:stretch>
-                  </pic:blipFill>
-                  <pic:spPr>
-                    <a:xfrm>
-                      <a:off x="0" y="0"/>
-                      <a:ext cx="2747746" cy="2195910"/>
-                    </a:xfrm>
-                    <a:prstGeom prst="rect">
-                      <a:avLst/>
-                    </a:prstGeom>
-                  </pic:spPr>
-                </pic:pic>
-              </a:graphicData>
-            </a:graphic>
-          </wp:inline>
-        </w:drawing>
-      </w:r>
-    </w:p>
-    <w:p>
-      <w:pPr>
-        <w:rPr>
-          <w:noProof/>
-          <w:lang w:val="ru-RU"/>
-        </w:rPr>
-      </w:pPr>
-      <w:r>
-        <w:rPr>
-          <w:noProof/>
-          <w:lang w:val="ru-RU" w:eastAsia="ru-RU"/>
-        </w:rPr>
-        <w:drawing>
-          <wp:inline distT="0" distB="0" distL="0" distR="0" wp14:anchorId="0E699522" wp14:editId="038AE9E9">
-            <wp:extent cx="2701561" cy="2159000"/>
-            <wp:effectExtent l="0" t="0" r="3810" b="0"/>
-            <wp:docPr id="30" name="Рисунок 30"/>
-            <wp:cNvGraphicFramePr>
-              <a:graphicFrameLocks xmlns:a="http://schemas.openxmlformats.org/drawingml/2006/main" noChangeAspect="1"/>
-            </wp:cNvGraphicFramePr>
-            <a:graphic xmlns:a="http://schemas.openxmlformats.org/drawingml/2006/main">
-              <a:graphicData uri="http://schemas.openxmlformats.org/drawingml/2006/picture">
-                <pic:pic xmlns:pic="http://schemas.openxmlformats.org/drawingml/2006/picture">
-                  <pic:nvPicPr>
-                    <pic:cNvPr id="1" name=""/>
-                    <pic:cNvPicPr/>
-                  </pic:nvPicPr>
-                  <pic:blipFill>
-                    <a:blip r:embed="rId42"/>
-                    <a:stretch>
-                      <a:fillRect/>
-                    </a:stretch>
-                  </pic:blipFill>
-                  <pic:spPr>
-                    <a:xfrm>
-                      <a:off x="0" y="0"/>
-                      <a:ext cx="2705875" cy="2162448"/>
-                    </a:xfrm>
-                    <a:prstGeom prst="rect">
-                      <a:avLst/>
-                    </a:prstGeom>
-                  </pic:spPr>
-                </pic:pic>
-              </a:graphicData>
-            </a:graphic>
-          </wp:inline>
-        </w:drawing>
-      </w:r>
-      <w:r>
-        <w:rPr>
-          <w:noProof/>
-          <w:lang w:val="ru-RU"/>
-        </w:rPr>
-        <w:drawing>
-          <wp:inline distT="0" distB="0" distL="0" distR="0" wp14:anchorId="140E82BC" wp14:editId="0BBA2371">
-            <wp:extent cx="2717800" cy="2171979"/>
-            <wp:effectExtent l="0" t="0" r="6350" b="0"/>
-            <wp:docPr id="32" name="Рисунок 32"/>
-            <wp:cNvGraphicFramePr>
-              <a:graphicFrameLocks xmlns:a="http://schemas.openxmlformats.org/drawingml/2006/main" noChangeAspect="1"/>
-            </wp:cNvGraphicFramePr>
-            <a:graphic xmlns:a="http://schemas.openxmlformats.org/drawingml/2006/main">
-              <a:graphicData uri="http://schemas.openxmlformats.org/drawingml/2006/picture">
-                <pic:pic xmlns:pic="http://schemas.openxmlformats.org/drawingml/2006/picture">
-                  <pic:nvPicPr>
-                    <pic:cNvPr id="1" name=""/>
-                    <pic:cNvPicPr/>
-                  </pic:nvPicPr>
-                  <pic:blipFill>
-                    <a:blip r:embed="rId40"/>
-                    <a:stretch>
-                      <a:fillRect/>
-                    </a:stretch>
-                  </pic:blipFill>
-                  <pic:spPr>
-                    <a:xfrm>
-                      <a:off x="0" y="0"/>
-                      <a:ext cx="2742108" cy="2191405"/>
-                    </a:xfrm>
-                    <a:prstGeom prst="rect">
-                      <a:avLst/>
-                    </a:prstGeom>
-                  </pic:spPr>
-                </pic:pic>
-              </a:graphicData>
-            </a:graphic>
-          </wp:inline>
-        </w:drawing>
-      </w:r>
-    </w:p>
-    <w:p>
-      <w:pPr>
-        <w:pStyle w:val="aa"/>
-        <w:rPr>
-          <w:noProof/>
-        </w:rPr>
-      </w:pPr>
-      <w:r>
-        <w:rPr>
-          <w:noProof/>
-        </w:rPr>
-        <w:lastRenderedPageBreak/>
-        <w:t xml:space="preserve">Рисунок </w:t>
-      </w:r>
-      <w:r>
-        <w:rPr>
-          <w:noProof/>
-        </w:rPr>
-        <w:t>1</w:t>
-      </w:r>
-      <w:r>
-        <w:rPr>
-          <w:noProof/>
-        </w:rPr>
-        <w:t>6</w:t>
-      </w:r>
-      <w:r>
-        <w:rPr>
-          <w:noProof/>
-        </w:rPr>
-        <w:t xml:space="preserve"> </w:t>
-      </w:r>
-      <w:r>
-        <w:t>–</w:t>
-      </w:r>
-      <w:r>
-        <w:rPr>
-          <w:noProof/>
-        </w:rPr>
-        <w:t xml:space="preserve"> Пульсар</w:t>
-      </w:r>
-    </w:p>
-    <w:p>
-      <w:pPr>
-        <w:rPr>
-          <w:lang w:val="ru-RU" w:eastAsia="ru-RU"/>
-        </w:rPr>
-      </w:pPr>
-    </w:p>
-    <w:p>
-      <w:pPr>
-        <w:rPr>
-          <w:lang w:val="ru-RU" w:eastAsia="ru-RU"/>
-        </w:rPr>
-      </w:pPr>
-      <w:r>
-        <w:rPr>
-          <w:lang w:val="ru-RU" w:eastAsia="ru-RU"/>
-        </w:rPr>
-        <w:t>Рисунок 1</w:t>
-      </w:r>
-      <w:r>
-        <w:rPr>
-          <w:lang w:val="ru-RU" w:eastAsia="ru-RU"/>
-        </w:rPr>
-        <w:t>7</w:t>
-      </w:r>
-      <w:r>
-        <w:rPr>
-          <w:lang w:val="ru-RU" w:eastAsia="ru-RU"/>
-        </w:rPr>
-        <w:t xml:space="preserve"> иллюстрирует верность алгоритма в тех случаях, когда клетки выходят за границы поля</w:t>
-      </w:r>
-      <w:r>
-        <w:rPr>
-          <w:lang w:val="ru-RU" w:eastAsia="ru-RU"/>
-        </w:rPr>
-        <w:t>, потому что з</w:t>
-      </w:r>
-      <w:r>
-        <w:rPr>
-          <w:lang w:val="ru-RU" w:eastAsia="ru-RU"/>
-        </w:rPr>
-        <w:t>адача получения бесконечной плоскости была решена способом, в котором решетка поля натягивается на тор.</w:t>
-      </w:r>
-    </w:p>
-    <w:p>
-      <w:pPr>
-        <w:ind w:firstLine="0"/>
-        <w:rPr>
-          <w:lang w:val="ru-RU" w:eastAsia="ru-RU"/>
-        </w:rPr>
-      </w:pPr>
-    </w:p>
-    <w:p>
-      <w:pPr>
-        <w:ind w:firstLine="0"/>
-        <w:rPr>
-          <w:lang w:val="ru-RU" w:eastAsia="ru-RU"/>
-        </w:rPr>
-      </w:pPr>
-    </w:p>
-    <w:p>
-      <w:pPr>
-        <w:rPr>
-          <w:lang w:val="ru-RU" w:eastAsia="ru-RU"/>
-        </w:rPr>
-      </w:pPr>
-      <w:r>
-        <w:rPr>
-          <w:noProof/>
-          <w:lang w:val="ru-RU" w:eastAsia="ru-RU"/>
-        </w:rPr>
-        <w:drawing>
-          <wp:inline distT="0" distB="0" distL="0" distR="0" wp14:anchorId="44CD2DEB" wp14:editId="445A5C62">
-            <wp:extent cx="2806700" cy="2243022"/>
-            <wp:effectExtent l="0" t="0" r="0" b="5080"/>
-            <wp:docPr id="37" name="Рисунок 37"/>
-            <wp:cNvGraphicFramePr>
-              <a:graphicFrameLocks xmlns:a="http://schemas.openxmlformats.org/drawingml/2006/main" noChangeAspect="1"/>
-            </wp:cNvGraphicFramePr>
-            <a:graphic xmlns:a="http://schemas.openxmlformats.org/drawingml/2006/main">
-              <a:graphicData uri="http://schemas.openxmlformats.org/drawingml/2006/picture">
-                <pic:pic xmlns:pic="http://schemas.openxmlformats.org/drawingml/2006/picture">
-                  <pic:nvPicPr>
-                    <pic:cNvPr id="1" name=""/>
-                    <pic:cNvPicPr/>
-                  </pic:nvPicPr>
-                  <pic:blipFill>
-                    <a:blip r:embed="rId43"/>
-                    <a:stretch>
-                      <a:fillRect/>
-                    </a:stretch>
-                  </pic:blipFill>
-                  <pic:spPr>
-                    <a:xfrm>
-                      <a:off x="0" y="0"/>
-                      <a:ext cx="2823145" cy="2256164"/>
-                    </a:xfrm>
-                    <a:prstGeom prst="rect">
-                      <a:avLst/>
-                    </a:prstGeom>
-                  </pic:spPr>
-                </pic:pic>
-              </a:graphicData>
-            </a:graphic>
-          </wp:inline>
-        </w:drawing>
-      </w:r>
-      <w:r>
-        <w:rPr>
-          <w:noProof/>
-          <w:lang w:val="ru-RU" w:eastAsia="ru-RU"/>
-        </w:rPr>
-        <w:drawing>
-          <wp:inline distT="0" distB="0" distL="0" distR="0" wp14:anchorId="7C27A06F" wp14:editId="3D147A0C">
-            <wp:extent cx="2811149" cy="2240280"/>
-            <wp:effectExtent l="0" t="0" r="8255" b="7620"/>
-            <wp:docPr id="38" name="Рисунок 38"/>
-            <wp:cNvGraphicFramePr>
-              <a:graphicFrameLocks xmlns:a="http://schemas.openxmlformats.org/drawingml/2006/main" noChangeAspect="1"/>
-            </wp:cNvGraphicFramePr>
-            <a:graphic xmlns:a="http://schemas.openxmlformats.org/drawingml/2006/main">
-              <a:graphicData uri="http://schemas.openxmlformats.org/drawingml/2006/picture">
-                <pic:pic xmlns:pic="http://schemas.openxmlformats.org/drawingml/2006/picture">
-                  <pic:nvPicPr>
-                    <pic:cNvPr id="1" name=""/>
-                    <pic:cNvPicPr/>
-                  </pic:nvPicPr>
-                  <pic:blipFill>
-                    <a:blip r:embed="rId44"/>
-                    <a:stretch>
-                      <a:fillRect/>
-                    </a:stretch>
-                  </pic:blipFill>
-                  <pic:spPr>
-                    <a:xfrm>
-                      <a:off x="0" y="0"/>
-                      <a:ext cx="2819136" cy="2246645"/>
-                    </a:xfrm>
-                    <a:prstGeom prst="rect">
-                      <a:avLst/>
-                    </a:prstGeom>
+                    <a:noFill/>
                   </pic:spPr>
                 </pic:pic>
               </a:graphicData>
@@ -9906,53 +9618,142 @@
     <w:p>
       <w:pPr>
         <w:rPr>
-          <w:lang w:val="ru-RU"/>
-        </w:rPr>
-      </w:pPr>
-      <w:r>
-        <w:rPr>
-          <w:lang w:val="ru-RU"/>
-        </w:rPr>
-        <w:t xml:space="preserve">В </w:t>
-      </w:r>
-      <w:r>
-        <w:rPr>
-          <w:lang w:val="ru-RU"/>
-        </w:rPr>
-        <w:t>данной работе</w:t>
-      </w:r>
-      <w:r>
-        <w:rPr>
-          <w:lang w:val="ru-RU"/>
-        </w:rPr>
-        <w:t xml:space="preserve"> были исследованы</w:t>
-      </w:r>
-      <w:r>
-        <w:rPr>
-          <w:lang w:val="ru-RU"/>
-        </w:rPr>
-        <w:t xml:space="preserve"> </w:t>
-      </w:r>
-      <w:r>
-        <w:rPr>
-          <w:lang w:val="ru-RU"/>
-        </w:rPr>
-        <w:t>динамические структуры данных на примере реализации игры «Жизнь». В качестве основной структуры приложения был выбран динамический массив, который оказался наиболее подходящим для данной работы благодаря простоте использования и наличием быстрого индексирования. Был разработан алгоритм программы, а также создана ее графическая оболочка.  Полученное приложение при тестировании показало, что оно корректно отвечает правилам игры и затрачивает на свою работу приемлемое количество времени и памяти.</w:t>
-      </w:r>
-    </w:p>
-    <w:p>
-      <w:pPr>
-        <w:rPr>
-          <w:lang w:val="ru-RU"/>
+          <w:lang w:val="ru-RU" w:eastAsia="ru-RU"/>
         </w:rPr>
         <w:sectPr>
-          <w:headerReference w:type="default" r:id="rId45"/>
+          <w:headerReference w:type="default" r:id="rId37"/>
           <w:pgSz w:w="11900" w:h="16840"/>
           <w:pgMar w:top="1134" w:right="567" w:bottom="1134" w:left="1701" w:header="567" w:footer="567" w:gutter="0"/>
           <w:cols w:space="708"/>
           <w:docGrid w:linePitch="381"/>
         </w:sectPr>
       </w:pPr>
+      <w:r>
+        <w:rPr>
+          <w:lang w:val="ru-RU"/>
+        </w:rPr>
+        <w:t xml:space="preserve">В </w:t>
+      </w:r>
+      <w:r>
+        <w:rPr>
+          <w:lang w:val="ru-RU"/>
+        </w:rPr>
+        <w:t>данной работе</w:t>
+      </w:r>
+      <w:r>
+        <w:rPr>
+          <w:lang w:val="ru-RU"/>
+        </w:rPr>
+        <w:t xml:space="preserve"> были исследованы</w:t>
+      </w:r>
+      <w:r>
+        <w:rPr>
+          <w:lang w:val="ru-RU"/>
+        </w:rPr>
+        <w:t xml:space="preserve"> </w:t>
+      </w:r>
+      <w:r>
+        <w:rPr>
+          <w:lang w:val="ru-RU"/>
+        </w:rPr>
+        <w:t>динамические структуры данных на примере реализации игры «Жизнь».</w:t>
+      </w:r>
+      <w:r>
+        <w:rPr>
+          <w:lang w:val="ru-RU"/>
+        </w:rPr>
+        <w:t xml:space="preserve"> В процессе работы был поиск оптимальны структуры для определенной задач</w:t>
+      </w:r>
+      <w:r>
+        <w:rPr>
+          <w:lang w:val="ru-RU"/>
+        </w:rPr>
+        <w:t>и</w:t>
+      </w:r>
+      <w:r>
+        <w:rPr>
+          <w:lang w:val="ru-RU"/>
+        </w:rPr>
+        <w:t>.</w:t>
+      </w:r>
+      <w:r>
+        <w:rPr>
+          <w:lang w:val="ru-RU"/>
+        </w:rPr>
+        <w:t xml:space="preserve"> В качестве основной структуры приложения был выбран динамический массив, который оказался наиболее подходящим для данной работы благодаря простоте использования и наличием быстрого индексирования.</w:t>
+      </w:r>
+      <w:r>
+        <w:rPr>
+          <w:lang w:val="ru-RU"/>
+        </w:rPr>
+        <w:t xml:space="preserve"> Б</w:t>
+      </w:r>
+      <w:r>
+        <w:rPr>
+          <w:lang w:val="ru-RU"/>
+        </w:rPr>
+        <w:t>ыл разработан алгоритм программы,</w:t>
+      </w:r>
+      <w:r>
+        <w:rPr>
+          <w:lang w:val="ru-RU"/>
+        </w:rPr>
+        <w:t xml:space="preserve"> основанный на правилах игры «Жизнь» и учитывающий особенности игры, такие как, например, бесконечность поля. При этом была изучена библиотека </w:t>
+      </w:r>
+      <w:r>
+        <w:t>SDL</w:t>
+      </w:r>
+      <w:r>
+        <w:rPr>
+          <w:lang w:val="ru-RU"/>
+        </w:rPr>
+        <w:t>, на основе которой был создан графический интерфейс.</w:t>
+      </w:r>
+      <w:r>
+        <w:rPr>
+          <w:lang w:val="ru-RU"/>
+        </w:rPr>
+        <w:t xml:space="preserve">  Полученное приложение при тестировании показало, что оно корректно отвечает правилам игры и затрачивает на свою работу приемлемое количество времени и памяти</w:t>
+      </w:r>
+      <w:r>
+        <w:rPr>
+          <w:lang w:val="ru-RU"/>
+        </w:rPr>
+        <w:t xml:space="preserve">, а общая сложность полученного алгоритма составляет </w:t>
+      </w:r>
+      <w:r>
+        <w:t>O</w:t>
+      </w:r>
+      <w:r>
+        <w:rPr>
+          <w:lang w:val="ru-RU"/>
+        </w:rPr>
+        <w:t>(</w:t>
+      </w:r>
+      <w:r>
+        <w:t>n</w:t>
+      </w:r>
+      <w:r>
+        <w:rPr>
+          <w:vertAlign w:val="superscript"/>
+          <w:lang w:val="ru-RU"/>
+        </w:rPr>
+        <w:t>2</w:t>
+      </w:r>
+      <w:proofErr w:type="gramStart"/>
+      <w:r>
+        <w:rPr>
+          <w:lang w:val="ru-RU"/>
+        </w:rPr>
+        <w:t>)</w:t>
+      </w:r>
+      <w:r>
+        <w:rPr>
+          <w:lang w:val="ru-RU"/>
+        </w:rPr>
+        <w:t xml:space="preserve"> .</w:t>
+      </w:r>
+      <w:proofErr w:type="gramEnd"/>
     </w:p>
     <w:p>
       <w:pPr>
@@ -9960,6 +9761,7 @@
         <w:spacing w:line="360" w:lineRule="auto"/>
       </w:pPr>
       <w:r>
+        <w:lastRenderedPageBreak/>
         <w:t>список использованных источников</w:t>
       </w:r>
     </w:p>
@@ -10385,33 +10187,6 @@
       <w:r>
         <w:t>.2020)</w:t>
       </w:r>
-      <w:r>
-        <w:t>.</w:t>
-      </w:r>
-    </w:p>
-    <w:p>
-      <w:pPr>
-        <w:ind w:firstLine="0"/>
-        <w:rPr>
-          <w:lang w:val="ru-RU" w:eastAsia="ru-RU"/>
-        </w:rPr>
-        <w:sectPr>
-          <w:pgSz w:w="11900" w:h="16840"/>
-          <w:pgMar w:top="1134" w:right="567" w:bottom="1134" w:left="1701" w:header="567" w:footer="567" w:gutter="0"/>
-          <w:cols w:space="708"/>
-          <w:docGrid w:linePitch="381"/>
-        </w:sectPr>
-      </w:pPr>
-    </w:p>
-    <w:p>
-      <w:pPr>
-        <w:pStyle w:val="a2"/>
-        <w:numPr>
-          <w:ilvl w:val="0"/>
-          <w:numId w:val="0"/>
-        </w:numPr>
-        <w:spacing w:line="360" w:lineRule="auto"/>
-      </w:pPr>
     </w:p>
     <w:sectPr>
       <w:pgSz w:w="11900" w:h="16840"/>
@@ -10535,6 +10310,7 @@
         <w:docPartUnique/>
       </w:docPartObj>
     </w:sdtPr>
+    <w:sdtEndPr/>
     <w:sdtContent>
       <w:p>
         <w:pPr>
@@ -10580,6 +10356,11 @@
         <w:docPartUnique/>
       </w:docPartObj>
     </w:sdtPr>
+    <w:sdtEndPr>
+      <w:rPr>
+        <w:rStyle w:val="afff0"/>
+      </w:rPr>
+    </w:sdtEndPr>
     <w:sdtContent>
       <w:p>
         <w:pPr>
@@ -10648,6 +10429,11 @@
         <w:docPartUnique/>
       </w:docPartObj>
     </w:sdtPr>
+    <w:sdtEndPr>
+      <w:rPr>
+        <w:rStyle w:val="afff0"/>
+      </w:rPr>
+    </w:sdtEndPr>
     <w:sdtContent>
       <w:p>
         <w:pPr>
@@ -10713,6 +10499,11 @@
         <w:docPartUnique/>
       </w:docPartObj>
     </w:sdtPr>
+    <w:sdtEndPr>
+      <w:rPr>
+        <w:rStyle w:val="afff0"/>
+      </w:rPr>
+    </w:sdtEndPr>
     <w:sdtContent>
       <w:p>
         <w:pPr>
@@ -16726,7 +16517,7 @@
 </file>
 
 <file path=customXml/itemProps1.xml><?xml version="1.0" encoding="utf-8"?>
-<ds:datastoreItem xmlns:ds="http://schemas.openxmlformats.org/officeDocument/2006/customXml" ds:itemID="{44628D46-97B7-459D-83E5-948023EE0A59}">
+<ds:datastoreItem xmlns:ds="http://schemas.openxmlformats.org/officeDocument/2006/customXml" ds:itemID="{C8989BBA-CD26-4C0C-97DA-9EAB4C679128}">
   <ds:schemaRefs>
     <ds:schemaRef ds:uri="http://schemas.openxmlformats.org/officeDocument/2006/bibliography"/>
   </ds:schemaRefs>

</xml_diff>